<commit_message>
Updated code and New data
</commit_message>
<xml_diff>
--- a/_analysis/Data Sheets/BlankDatasheets/DawnDusk.docx
+++ b/_analysis/Data Sheets/BlankDatasheets/DawnDusk.docx
@@ -149,6 +149,33 @@
     <w:p>
       <w:pPr>
         <w:rPr>
+          <w:u w:val="single"/>
+        </w:rPr>
+      </w:pPr>
+      <w:r>
+        <w:t xml:space="preserve">Depth at </w:t>
+      </w:r>
+      <w:proofErr w:type="gramStart"/>
+      <w:r>
+        <w:t>Point:</w:t>
+      </w:r>
+      <w:r>
+        <w:rPr>
+          <w:u w:val="single"/>
+        </w:rPr>
+        <w:t>_</w:t>
+      </w:r>
+      <w:proofErr w:type="gramEnd"/>
+      <w:r>
+        <w:rPr>
+          <w:u w:val="single"/>
+        </w:rPr>
+        <w:t>_______</w:t>
+      </w:r>
+    </w:p>
+    <w:p>
+      <w:pPr>
+        <w:rPr>
           <w:sz w:val="4"/>
           <w:szCs w:val="4"/>
         </w:rPr>
@@ -189,6 +216,7 @@
                 <w:color w:val="000000"/>
               </w:rPr>
             </w:pPr>
+            <w:bookmarkStart w:id="0" w:name="_Hlk53571764"/>
             <w:r>
               <w:rPr>
                 <w:rFonts w:ascii="Calibri" w:eastAsia="Times New Roman" w:hAnsi="Calibri" w:cs="Calibri"/>
@@ -433,6 +461,13 @@
               </w:rPr>
               <w:t>Cypress</w:t>
             </w:r>
+            <w:r>
+              <w:rPr>
+                <w:rFonts w:ascii="Calibri" w:eastAsia="Times New Roman" w:hAnsi="Calibri" w:cs="Calibri"/>
+                <w:color w:val="000000"/>
+              </w:rPr>
+              <w:t xml:space="preserve"> 1</w:t>
+            </w:r>
           </w:p>
           <w:p>
             <w:pPr>
@@ -574,6 +609,22 @@
                 <w:color w:val="000000"/>
               </w:rPr>
               <w:t>Cypress</w:t>
+            </w:r>
+          </w:p>
+          <w:p>
+            <w:pPr>
+              <w:jc w:val="center"/>
+              <w:rPr>
+                <w:rFonts w:ascii="Calibri" w:eastAsia="Times New Roman" w:hAnsi="Calibri" w:cs="Calibri"/>
+                <w:color w:val="000000"/>
+              </w:rPr>
+            </w:pPr>
+            <w:r>
+              <w:rPr>
+                <w:rFonts w:ascii="Calibri" w:eastAsia="Times New Roman" w:hAnsi="Calibri" w:cs="Calibri"/>
+                <w:color w:val="000000"/>
+              </w:rPr>
+              <w:t>1</w:t>
             </w:r>
           </w:p>
           <w:p>
@@ -1539,8 +1590,36 @@
           </w:p>
         </w:tc>
       </w:tr>
+      <w:bookmarkEnd w:id="0"/>
     </w:tbl>
     <w:p/>
+    <w:p>
+      <w:pPr>
+        <w:rPr>
+          <w:u w:val="single"/>
+        </w:rPr>
+      </w:pPr>
+      <w:r>
+        <w:t xml:space="preserve">Depth at </w:t>
+      </w:r>
+      <w:proofErr w:type="gramStart"/>
+      <w:r>
+        <w:t>Point:</w:t>
+      </w:r>
+      <w:r>
+        <w:rPr>
+          <w:u w:val="single"/>
+        </w:rPr>
+        <w:t>_</w:t>
+      </w:r>
+      <w:proofErr w:type="gramEnd"/>
+      <w:r>
+        <w:rPr>
+          <w:u w:val="single"/>
+        </w:rPr>
+        <w:t>_______</w:t>
+      </w:r>
+    </w:p>
     <w:tbl>
       <w:tblPr>
         <w:tblStyle w:val="TableGrid"/>
@@ -1818,7 +1897,23 @@
                 <w:rFonts w:ascii="Calibri" w:eastAsia="Times New Roman" w:hAnsi="Calibri" w:cs="Calibri"/>
                 <w:color w:val="000000"/>
               </w:rPr>
-              <w:t>Dock</w:t>
+              <w:t>Cypress</w:t>
+            </w:r>
+          </w:p>
+          <w:p>
+            <w:pPr>
+              <w:jc w:val="center"/>
+              <w:rPr>
+                <w:rFonts w:ascii="Calibri" w:eastAsia="Times New Roman" w:hAnsi="Calibri" w:cs="Calibri"/>
+                <w:color w:val="000000"/>
+              </w:rPr>
+            </w:pPr>
+            <w:r>
+              <w:rPr>
+                <w:rFonts w:ascii="Calibri" w:eastAsia="Times New Roman" w:hAnsi="Calibri" w:cs="Calibri"/>
+                <w:color w:val="000000"/>
+              </w:rPr>
+              <w:t>2</w:t>
             </w:r>
           </w:p>
           <w:p>
@@ -1960,7 +2055,23 @@
                 <w:rFonts w:ascii="Calibri" w:eastAsia="Times New Roman" w:hAnsi="Calibri" w:cs="Calibri"/>
                 <w:color w:val="000000"/>
               </w:rPr>
-              <w:t>Dock</w:t>
+              <w:t>Cypress</w:t>
+            </w:r>
+          </w:p>
+          <w:p>
+            <w:pPr>
+              <w:jc w:val="center"/>
+              <w:rPr>
+                <w:rFonts w:ascii="Calibri" w:eastAsia="Times New Roman" w:hAnsi="Calibri" w:cs="Calibri"/>
+                <w:color w:val="000000"/>
+              </w:rPr>
+            </w:pPr>
+            <w:r>
+              <w:rPr>
+                <w:rFonts w:ascii="Calibri" w:eastAsia="Times New Roman" w:hAnsi="Calibri" w:cs="Calibri"/>
+                <w:color w:val="000000"/>
+              </w:rPr>
+              <w:t>2</w:t>
             </w:r>
           </w:p>
           <w:p>
@@ -2928,6 +3039,33 @@
       </w:tr>
     </w:tbl>
     <w:p/>
+    <w:p>
+      <w:pPr>
+        <w:rPr>
+          <w:u w:val="single"/>
+        </w:rPr>
+      </w:pPr>
+      <w:r>
+        <w:t xml:space="preserve">Depth at </w:t>
+      </w:r>
+      <w:proofErr w:type="gramStart"/>
+      <w:r>
+        <w:t>Point:</w:t>
+      </w:r>
+      <w:r>
+        <w:rPr>
+          <w:u w:val="single"/>
+        </w:rPr>
+        <w:t>_</w:t>
+      </w:r>
+      <w:proofErr w:type="gramEnd"/>
+      <w:r>
+        <w:rPr>
+          <w:u w:val="single"/>
+        </w:rPr>
+        <w:t>_______</w:t>
+      </w:r>
+    </w:p>
     <w:tbl>
       <w:tblPr>
         <w:tblStyle w:val="TableGrid"/>
@@ -3205,7 +3343,7 @@
                 <w:rFonts w:ascii="Calibri" w:eastAsia="Times New Roman" w:hAnsi="Calibri" w:cs="Calibri"/>
                 <w:color w:val="000000"/>
               </w:rPr>
-              <w:t>Gauge</w:t>
+              <w:t>Dock</w:t>
             </w:r>
           </w:p>
           <w:p>
@@ -3347,7 +3485,7 @@
                 <w:rFonts w:ascii="Calibri" w:eastAsia="Times New Roman" w:hAnsi="Calibri" w:cs="Calibri"/>
                 <w:color w:val="000000"/>
               </w:rPr>
-              <w:t>Gauge</w:t>
+              <w:t>Dock</w:t>
             </w:r>
           </w:p>
           <w:p>
@@ -4315,14 +4453,1419 @@
       </w:tr>
     </w:tbl>
     <w:p/>
-    <w:p/>
-    <w:p/>
-    <w:p/>
-    <w:p/>
-    <w:p/>
-    <w:p/>
-    <w:p/>
-    <w:p/>
+    <w:p>
+      <w:pPr>
+        <w:rPr>
+          <w:u w:val="single"/>
+        </w:rPr>
+      </w:pPr>
+      <w:r>
+        <w:t xml:space="preserve">Depth at </w:t>
+      </w:r>
+      <w:proofErr w:type="gramStart"/>
+      <w:r>
+        <w:t>Point:</w:t>
+      </w:r>
+      <w:r>
+        <w:rPr>
+          <w:u w:val="single"/>
+        </w:rPr>
+        <w:t>_</w:t>
+      </w:r>
+      <w:proofErr w:type="gramEnd"/>
+      <w:r>
+        <w:rPr>
+          <w:u w:val="single"/>
+        </w:rPr>
+        <w:t>_______</w:t>
+      </w:r>
+    </w:p>
+    <w:tbl>
+      <w:tblPr>
+        <w:tblStyle w:val="TableGrid"/>
+        <w:tblW w:w="9450" w:type="dxa"/>
+        <w:tblLook w:val="04A0" w:firstRow="1" w:lastRow="0" w:firstColumn="1" w:lastColumn="0" w:noHBand="0" w:noVBand="1"/>
+      </w:tblPr>
+      <w:tblGrid>
+        <w:gridCol w:w="945"/>
+        <w:gridCol w:w="945"/>
+        <w:gridCol w:w="945"/>
+        <w:gridCol w:w="945"/>
+        <w:gridCol w:w="945"/>
+        <w:gridCol w:w="945"/>
+        <w:gridCol w:w="945"/>
+        <w:gridCol w:w="945"/>
+        <w:gridCol w:w="945"/>
+        <w:gridCol w:w="945"/>
+      </w:tblGrid>
+      <w:tr>
+        <w:trPr>
+          <w:trHeight w:val="302"/>
+        </w:trPr>
+        <w:tc>
+          <w:tcPr>
+            <w:tcW w:w="945" w:type="dxa"/>
+            <w:noWrap/>
+            <w:hideMark/>
+          </w:tcPr>
+          <w:p>
+            <w:pPr>
+              <w:rPr>
+                <w:rFonts w:ascii="Calibri" w:eastAsia="Times New Roman" w:hAnsi="Calibri" w:cs="Calibri"/>
+                <w:color w:val="000000"/>
+              </w:rPr>
+            </w:pPr>
+            <w:r>
+              <w:rPr>
+                <w:rFonts w:ascii="Calibri" w:eastAsia="Times New Roman" w:hAnsi="Calibri" w:cs="Calibri"/>
+                <w:color w:val="000000"/>
+              </w:rPr>
+              <w:t>WP</w:t>
+            </w:r>
+          </w:p>
+        </w:tc>
+        <w:tc>
+          <w:tcPr>
+            <w:tcW w:w="945" w:type="dxa"/>
+            <w:noWrap/>
+            <w:hideMark/>
+          </w:tcPr>
+          <w:p>
+            <w:pPr>
+              <w:rPr>
+                <w:rFonts w:ascii="Calibri" w:eastAsia="Times New Roman" w:hAnsi="Calibri" w:cs="Calibri"/>
+                <w:color w:val="000000"/>
+              </w:rPr>
+            </w:pPr>
+            <w:r>
+              <w:rPr>
+                <w:rFonts w:ascii="Calibri" w:eastAsia="Times New Roman" w:hAnsi="Calibri" w:cs="Calibri"/>
+                <w:color w:val="000000"/>
+              </w:rPr>
+              <w:t>Depth</w:t>
+            </w:r>
+          </w:p>
+        </w:tc>
+        <w:tc>
+          <w:tcPr>
+            <w:tcW w:w="945" w:type="dxa"/>
+            <w:noWrap/>
+            <w:hideMark/>
+          </w:tcPr>
+          <w:p>
+            <w:pPr>
+              <w:rPr>
+                <w:rFonts w:ascii="Calibri" w:eastAsia="Times New Roman" w:hAnsi="Calibri" w:cs="Calibri"/>
+                <w:color w:val="000000"/>
+              </w:rPr>
+            </w:pPr>
+            <w:r>
+              <w:rPr>
+                <w:rFonts w:ascii="Calibri" w:eastAsia="Times New Roman" w:hAnsi="Calibri" w:cs="Calibri"/>
+                <w:color w:val="000000"/>
+              </w:rPr>
+              <w:t xml:space="preserve">Time </w:t>
+            </w:r>
+          </w:p>
+        </w:tc>
+        <w:tc>
+          <w:tcPr>
+            <w:tcW w:w="945" w:type="dxa"/>
+            <w:noWrap/>
+            <w:hideMark/>
+          </w:tcPr>
+          <w:p>
+            <w:pPr>
+              <w:rPr>
+                <w:rFonts w:ascii="Calibri" w:eastAsia="Times New Roman" w:hAnsi="Calibri" w:cs="Calibri"/>
+                <w:color w:val="000000"/>
+              </w:rPr>
+            </w:pPr>
+            <w:r>
+              <w:rPr>
+                <w:rFonts w:ascii="Calibri" w:eastAsia="Times New Roman" w:hAnsi="Calibri" w:cs="Calibri"/>
+                <w:color w:val="000000"/>
+              </w:rPr>
+              <w:t>Temp</w:t>
+            </w:r>
+          </w:p>
+        </w:tc>
+        <w:tc>
+          <w:tcPr>
+            <w:tcW w:w="945" w:type="dxa"/>
+            <w:tcBorders>
+              <w:right w:val="single" w:sz="48" w:space="0" w:color="auto"/>
+            </w:tcBorders>
+            <w:noWrap/>
+            <w:hideMark/>
+          </w:tcPr>
+          <w:p>
+            <w:pPr>
+              <w:rPr>
+                <w:rFonts w:ascii="Calibri" w:eastAsia="Times New Roman" w:hAnsi="Calibri" w:cs="Calibri"/>
+                <w:color w:val="000000"/>
+              </w:rPr>
+            </w:pPr>
+            <w:r>
+              <w:rPr>
+                <w:rFonts w:ascii="Calibri" w:eastAsia="Times New Roman" w:hAnsi="Calibri" w:cs="Calibri"/>
+                <w:color w:val="000000"/>
+              </w:rPr>
+              <w:t>DO</w:t>
+            </w:r>
+          </w:p>
+        </w:tc>
+        <w:tc>
+          <w:tcPr>
+            <w:tcW w:w="945" w:type="dxa"/>
+            <w:tcBorders>
+              <w:left w:val="single" w:sz="48" w:space="0" w:color="auto"/>
+            </w:tcBorders>
+          </w:tcPr>
+          <w:p>
+            <w:pPr>
+              <w:rPr>
+                <w:rFonts w:ascii="Times New Roman" w:eastAsia="Times New Roman" w:hAnsi="Times New Roman" w:cs="Times New Roman"/>
+                <w:sz w:val="20"/>
+                <w:szCs w:val="20"/>
+              </w:rPr>
+            </w:pPr>
+            <w:r>
+              <w:rPr>
+                <w:rFonts w:ascii="Calibri" w:hAnsi="Calibri" w:cs="Calibri"/>
+                <w:color w:val="000000"/>
+              </w:rPr>
+              <w:t>WP</w:t>
+            </w:r>
+          </w:p>
+        </w:tc>
+        <w:tc>
+          <w:tcPr>
+            <w:tcW w:w="945" w:type="dxa"/>
+          </w:tcPr>
+          <w:p>
+            <w:pPr>
+              <w:rPr>
+                <w:rFonts w:ascii="Times New Roman" w:eastAsia="Times New Roman" w:hAnsi="Times New Roman" w:cs="Times New Roman"/>
+                <w:sz w:val="20"/>
+                <w:szCs w:val="20"/>
+              </w:rPr>
+            </w:pPr>
+            <w:r>
+              <w:rPr>
+                <w:rFonts w:ascii="Calibri" w:hAnsi="Calibri" w:cs="Calibri"/>
+                <w:color w:val="000000"/>
+              </w:rPr>
+              <w:t>Depth</w:t>
+            </w:r>
+          </w:p>
+        </w:tc>
+        <w:tc>
+          <w:tcPr>
+            <w:tcW w:w="945" w:type="dxa"/>
+          </w:tcPr>
+          <w:p>
+            <w:pPr>
+              <w:rPr>
+                <w:rFonts w:ascii="Times New Roman" w:eastAsia="Times New Roman" w:hAnsi="Times New Roman" w:cs="Times New Roman"/>
+                <w:sz w:val="20"/>
+                <w:szCs w:val="20"/>
+              </w:rPr>
+            </w:pPr>
+            <w:r>
+              <w:rPr>
+                <w:rFonts w:ascii="Calibri" w:hAnsi="Calibri" w:cs="Calibri"/>
+                <w:color w:val="000000"/>
+              </w:rPr>
+              <w:t xml:space="preserve">Time </w:t>
+            </w:r>
+          </w:p>
+        </w:tc>
+        <w:tc>
+          <w:tcPr>
+            <w:tcW w:w="945" w:type="dxa"/>
+          </w:tcPr>
+          <w:p>
+            <w:pPr>
+              <w:rPr>
+                <w:rFonts w:ascii="Times New Roman" w:eastAsia="Times New Roman" w:hAnsi="Times New Roman" w:cs="Times New Roman"/>
+                <w:sz w:val="20"/>
+                <w:szCs w:val="20"/>
+              </w:rPr>
+            </w:pPr>
+            <w:r>
+              <w:rPr>
+                <w:rFonts w:ascii="Calibri" w:hAnsi="Calibri" w:cs="Calibri"/>
+                <w:color w:val="000000"/>
+              </w:rPr>
+              <w:t>Temp</w:t>
+            </w:r>
+          </w:p>
+        </w:tc>
+        <w:tc>
+          <w:tcPr>
+            <w:tcW w:w="945" w:type="dxa"/>
+          </w:tcPr>
+          <w:p>
+            <w:pPr>
+              <w:rPr>
+                <w:rFonts w:ascii="Times New Roman" w:eastAsia="Times New Roman" w:hAnsi="Times New Roman" w:cs="Times New Roman"/>
+                <w:sz w:val="20"/>
+                <w:szCs w:val="20"/>
+              </w:rPr>
+            </w:pPr>
+            <w:r>
+              <w:rPr>
+                <w:rFonts w:ascii="Calibri" w:hAnsi="Calibri" w:cs="Calibri"/>
+                <w:color w:val="000000"/>
+              </w:rPr>
+              <w:t>DO</w:t>
+            </w:r>
+          </w:p>
+        </w:tc>
+      </w:tr>
+      <w:tr>
+        <w:trPr>
+          <w:trHeight w:val="302"/>
+        </w:trPr>
+        <w:tc>
+          <w:tcPr>
+            <w:tcW w:w="945" w:type="dxa"/>
+            <w:vMerge w:val="restart"/>
+            <w:noWrap/>
+            <w:hideMark/>
+          </w:tcPr>
+          <w:p>
+            <w:pPr>
+              <w:jc w:val="center"/>
+              <w:rPr>
+                <w:rFonts w:ascii="Calibri" w:eastAsia="Times New Roman" w:hAnsi="Calibri" w:cs="Calibri"/>
+                <w:color w:val="000000"/>
+              </w:rPr>
+            </w:pPr>
+          </w:p>
+          <w:p>
+            <w:pPr>
+              <w:jc w:val="center"/>
+              <w:rPr>
+                <w:rFonts w:ascii="Calibri" w:eastAsia="Times New Roman" w:hAnsi="Calibri" w:cs="Calibri"/>
+                <w:color w:val="000000"/>
+              </w:rPr>
+            </w:pPr>
+            <w:r>
+              <w:rPr>
+                <w:rFonts w:ascii="Calibri" w:eastAsia="Times New Roman" w:hAnsi="Calibri" w:cs="Calibri"/>
+                <w:color w:val="000000"/>
+              </w:rPr>
+              <w:t>Gauge</w:t>
+            </w:r>
+          </w:p>
+          <w:p>
+            <w:pPr>
+              <w:jc w:val="center"/>
+              <w:rPr>
+                <w:rFonts w:ascii="Calibri" w:eastAsia="Times New Roman" w:hAnsi="Calibri" w:cs="Calibri"/>
+                <w:color w:val="000000"/>
+              </w:rPr>
+            </w:pPr>
+            <w:r>
+              <w:rPr>
+                <w:rFonts w:ascii="Calibri" w:eastAsia="Times New Roman" w:hAnsi="Calibri" w:cs="Calibri"/>
+                <w:color w:val="000000"/>
+              </w:rPr>
+              <w:t>Dawn</w:t>
+            </w:r>
+          </w:p>
+        </w:tc>
+        <w:tc>
+          <w:tcPr>
+            <w:tcW w:w="945" w:type="dxa"/>
+            <w:noWrap/>
+            <w:hideMark/>
+          </w:tcPr>
+          <w:p>
+            <w:pPr>
+              <w:jc w:val="right"/>
+              <w:rPr>
+                <w:rFonts w:ascii="Calibri" w:eastAsia="Times New Roman" w:hAnsi="Calibri" w:cs="Calibri"/>
+                <w:color w:val="000000"/>
+              </w:rPr>
+            </w:pPr>
+            <w:r>
+              <w:rPr>
+                <w:rFonts w:ascii="Calibri" w:eastAsia="Times New Roman" w:hAnsi="Calibri" w:cs="Calibri"/>
+                <w:color w:val="000000"/>
+              </w:rPr>
+              <w:t>0.2</w:t>
+            </w:r>
+          </w:p>
+        </w:tc>
+        <w:tc>
+          <w:tcPr>
+            <w:tcW w:w="945" w:type="dxa"/>
+            <w:noWrap/>
+            <w:hideMark/>
+          </w:tcPr>
+          <w:p>
+            <w:pPr>
+              <w:rPr>
+                <w:rFonts w:ascii="Calibri" w:eastAsia="Times New Roman" w:hAnsi="Calibri" w:cs="Calibri"/>
+                <w:color w:val="000000"/>
+              </w:rPr>
+            </w:pPr>
+            <w:r>
+              <w:rPr>
+                <w:rFonts w:ascii="Calibri" w:eastAsia="Times New Roman" w:hAnsi="Calibri" w:cs="Calibri"/>
+                <w:color w:val="000000"/>
+              </w:rPr>
+              <w:t> </w:t>
+            </w:r>
+          </w:p>
+        </w:tc>
+        <w:tc>
+          <w:tcPr>
+            <w:tcW w:w="945" w:type="dxa"/>
+            <w:noWrap/>
+            <w:hideMark/>
+          </w:tcPr>
+          <w:p>
+            <w:pPr>
+              <w:rPr>
+                <w:rFonts w:ascii="Calibri" w:eastAsia="Times New Roman" w:hAnsi="Calibri" w:cs="Calibri"/>
+                <w:color w:val="000000"/>
+              </w:rPr>
+            </w:pPr>
+            <w:r>
+              <w:rPr>
+                <w:rFonts w:ascii="Calibri" w:eastAsia="Times New Roman" w:hAnsi="Calibri" w:cs="Calibri"/>
+                <w:color w:val="000000"/>
+              </w:rPr>
+              <w:t> </w:t>
+            </w:r>
+          </w:p>
+        </w:tc>
+        <w:tc>
+          <w:tcPr>
+            <w:tcW w:w="945" w:type="dxa"/>
+            <w:tcBorders>
+              <w:right w:val="single" w:sz="48" w:space="0" w:color="auto"/>
+            </w:tcBorders>
+            <w:noWrap/>
+            <w:hideMark/>
+          </w:tcPr>
+          <w:p>
+            <w:pPr>
+              <w:rPr>
+                <w:rFonts w:ascii="Calibri" w:eastAsia="Times New Roman" w:hAnsi="Calibri" w:cs="Calibri"/>
+                <w:color w:val="000000"/>
+              </w:rPr>
+            </w:pPr>
+            <w:r>
+              <w:rPr>
+                <w:rFonts w:ascii="Calibri" w:eastAsia="Times New Roman" w:hAnsi="Calibri" w:cs="Calibri"/>
+                <w:color w:val="000000"/>
+              </w:rPr>
+              <w:t> </w:t>
+            </w:r>
+          </w:p>
+        </w:tc>
+        <w:tc>
+          <w:tcPr>
+            <w:tcW w:w="0" w:type="auto"/>
+            <w:vMerge w:val="restart"/>
+            <w:tcBorders>
+              <w:left w:val="single" w:sz="48" w:space="0" w:color="auto"/>
+            </w:tcBorders>
+          </w:tcPr>
+          <w:p>
+            <w:pPr>
+              <w:jc w:val="center"/>
+              <w:rPr>
+                <w:rFonts w:ascii="Calibri" w:eastAsia="Times New Roman" w:hAnsi="Calibri" w:cs="Calibri"/>
+                <w:color w:val="000000"/>
+              </w:rPr>
+            </w:pPr>
+          </w:p>
+          <w:p>
+            <w:pPr>
+              <w:jc w:val="center"/>
+              <w:rPr>
+                <w:rFonts w:ascii="Calibri" w:eastAsia="Times New Roman" w:hAnsi="Calibri" w:cs="Calibri"/>
+                <w:color w:val="000000"/>
+              </w:rPr>
+            </w:pPr>
+            <w:r>
+              <w:rPr>
+                <w:rFonts w:ascii="Calibri" w:eastAsia="Times New Roman" w:hAnsi="Calibri" w:cs="Calibri"/>
+                <w:color w:val="000000"/>
+              </w:rPr>
+              <w:t>Gauge</w:t>
+            </w:r>
+          </w:p>
+          <w:p>
+            <w:pPr>
+              <w:jc w:val="center"/>
+              <w:rPr>
+                <w:rFonts w:ascii="Times New Roman" w:eastAsia="Times New Roman" w:hAnsi="Times New Roman" w:cs="Times New Roman"/>
+                <w:sz w:val="20"/>
+                <w:szCs w:val="20"/>
+              </w:rPr>
+            </w:pPr>
+            <w:r>
+              <w:rPr>
+                <w:rFonts w:ascii="Calibri" w:eastAsia="Times New Roman" w:hAnsi="Calibri" w:cs="Calibri"/>
+                <w:color w:val="000000"/>
+              </w:rPr>
+              <w:t>Dusk</w:t>
+            </w:r>
+          </w:p>
+        </w:tc>
+        <w:tc>
+          <w:tcPr>
+            <w:tcW w:w="0" w:type="auto"/>
+          </w:tcPr>
+          <w:p>
+            <w:pPr>
+              <w:rPr>
+                <w:rFonts w:ascii="Times New Roman" w:eastAsia="Times New Roman" w:hAnsi="Times New Roman" w:cs="Times New Roman"/>
+                <w:sz w:val="20"/>
+                <w:szCs w:val="20"/>
+              </w:rPr>
+            </w:pPr>
+            <w:r>
+              <w:rPr>
+                <w:rFonts w:ascii="Calibri" w:hAnsi="Calibri" w:cs="Calibri"/>
+                <w:color w:val="000000"/>
+              </w:rPr>
+              <w:t>0.2</w:t>
+            </w:r>
+          </w:p>
+        </w:tc>
+        <w:tc>
+          <w:tcPr>
+            <w:tcW w:w="0" w:type="auto"/>
+          </w:tcPr>
+          <w:p>
+            <w:pPr>
+              <w:rPr>
+                <w:rFonts w:ascii="Times New Roman" w:eastAsia="Times New Roman" w:hAnsi="Times New Roman" w:cs="Times New Roman"/>
+                <w:sz w:val="20"/>
+                <w:szCs w:val="20"/>
+              </w:rPr>
+            </w:pPr>
+            <w:r>
+              <w:rPr>
+                <w:rFonts w:ascii="Calibri" w:hAnsi="Calibri" w:cs="Calibri"/>
+                <w:color w:val="000000"/>
+              </w:rPr>
+              <w:t> </w:t>
+            </w:r>
+          </w:p>
+        </w:tc>
+        <w:tc>
+          <w:tcPr>
+            <w:tcW w:w="0" w:type="auto"/>
+          </w:tcPr>
+          <w:p>
+            <w:pPr>
+              <w:rPr>
+                <w:rFonts w:ascii="Times New Roman" w:eastAsia="Times New Roman" w:hAnsi="Times New Roman" w:cs="Times New Roman"/>
+                <w:sz w:val="20"/>
+                <w:szCs w:val="20"/>
+              </w:rPr>
+            </w:pPr>
+            <w:r>
+              <w:rPr>
+                <w:rFonts w:ascii="Calibri" w:hAnsi="Calibri" w:cs="Calibri"/>
+                <w:color w:val="000000"/>
+              </w:rPr>
+              <w:t> </w:t>
+            </w:r>
+          </w:p>
+        </w:tc>
+        <w:tc>
+          <w:tcPr>
+            <w:tcW w:w="0" w:type="auto"/>
+          </w:tcPr>
+          <w:p>
+            <w:pPr>
+              <w:rPr>
+                <w:rFonts w:ascii="Times New Roman" w:eastAsia="Times New Roman" w:hAnsi="Times New Roman" w:cs="Times New Roman"/>
+                <w:sz w:val="20"/>
+                <w:szCs w:val="20"/>
+              </w:rPr>
+            </w:pPr>
+            <w:r>
+              <w:rPr>
+                <w:rFonts w:ascii="Calibri" w:hAnsi="Calibri" w:cs="Calibri"/>
+                <w:color w:val="000000"/>
+              </w:rPr>
+              <w:t> </w:t>
+            </w:r>
+          </w:p>
+        </w:tc>
+      </w:tr>
+      <w:tr>
+        <w:trPr>
+          <w:trHeight w:val="302"/>
+        </w:trPr>
+        <w:tc>
+          <w:tcPr>
+            <w:tcW w:w="945" w:type="dxa"/>
+            <w:vMerge/>
+            <w:noWrap/>
+            <w:hideMark/>
+          </w:tcPr>
+          <w:p>
+            <w:pPr>
+              <w:rPr>
+                <w:rFonts w:ascii="Calibri" w:eastAsia="Times New Roman" w:hAnsi="Calibri" w:cs="Calibri"/>
+                <w:color w:val="000000"/>
+              </w:rPr>
+            </w:pPr>
+          </w:p>
+        </w:tc>
+        <w:tc>
+          <w:tcPr>
+            <w:tcW w:w="945" w:type="dxa"/>
+            <w:noWrap/>
+            <w:hideMark/>
+          </w:tcPr>
+          <w:p>
+            <w:pPr>
+              <w:jc w:val="right"/>
+              <w:rPr>
+                <w:rFonts w:ascii="Calibri" w:eastAsia="Times New Roman" w:hAnsi="Calibri" w:cs="Calibri"/>
+                <w:color w:val="000000"/>
+              </w:rPr>
+            </w:pPr>
+            <w:r>
+              <w:rPr>
+                <w:rFonts w:ascii="Calibri" w:eastAsia="Times New Roman" w:hAnsi="Calibri" w:cs="Calibri"/>
+                <w:color w:val="000000"/>
+              </w:rPr>
+              <w:t>0.6</w:t>
+            </w:r>
+          </w:p>
+        </w:tc>
+        <w:tc>
+          <w:tcPr>
+            <w:tcW w:w="945" w:type="dxa"/>
+            <w:noWrap/>
+            <w:hideMark/>
+          </w:tcPr>
+          <w:p>
+            <w:pPr>
+              <w:rPr>
+                <w:rFonts w:ascii="Calibri" w:eastAsia="Times New Roman" w:hAnsi="Calibri" w:cs="Calibri"/>
+                <w:color w:val="000000"/>
+              </w:rPr>
+            </w:pPr>
+            <w:r>
+              <w:rPr>
+                <w:rFonts w:ascii="Calibri" w:eastAsia="Times New Roman" w:hAnsi="Calibri" w:cs="Calibri"/>
+                <w:color w:val="000000"/>
+              </w:rPr>
+              <w:t> </w:t>
+            </w:r>
+          </w:p>
+        </w:tc>
+        <w:tc>
+          <w:tcPr>
+            <w:tcW w:w="945" w:type="dxa"/>
+            <w:noWrap/>
+            <w:hideMark/>
+          </w:tcPr>
+          <w:p>
+            <w:pPr>
+              <w:rPr>
+                <w:rFonts w:ascii="Calibri" w:eastAsia="Times New Roman" w:hAnsi="Calibri" w:cs="Calibri"/>
+                <w:color w:val="000000"/>
+              </w:rPr>
+            </w:pPr>
+            <w:r>
+              <w:rPr>
+                <w:rFonts w:ascii="Calibri" w:eastAsia="Times New Roman" w:hAnsi="Calibri" w:cs="Calibri"/>
+                <w:color w:val="000000"/>
+              </w:rPr>
+              <w:t> </w:t>
+            </w:r>
+          </w:p>
+        </w:tc>
+        <w:tc>
+          <w:tcPr>
+            <w:tcW w:w="945" w:type="dxa"/>
+            <w:tcBorders>
+              <w:right w:val="single" w:sz="48" w:space="0" w:color="auto"/>
+            </w:tcBorders>
+            <w:noWrap/>
+            <w:hideMark/>
+          </w:tcPr>
+          <w:p>
+            <w:pPr>
+              <w:rPr>
+                <w:rFonts w:ascii="Calibri" w:eastAsia="Times New Roman" w:hAnsi="Calibri" w:cs="Calibri"/>
+                <w:color w:val="000000"/>
+              </w:rPr>
+            </w:pPr>
+            <w:r>
+              <w:rPr>
+                <w:rFonts w:ascii="Calibri" w:eastAsia="Times New Roman" w:hAnsi="Calibri" w:cs="Calibri"/>
+                <w:color w:val="000000"/>
+              </w:rPr>
+              <w:t> </w:t>
+            </w:r>
+          </w:p>
+        </w:tc>
+        <w:tc>
+          <w:tcPr>
+            <w:tcW w:w="0" w:type="auto"/>
+            <w:vMerge/>
+            <w:tcBorders>
+              <w:left w:val="single" w:sz="48" w:space="0" w:color="auto"/>
+            </w:tcBorders>
+          </w:tcPr>
+          <w:p>
+            <w:pPr>
+              <w:rPr>
+                <w:rFonts w:ascii="Times New Roman" w:eastAsia="Times New Roman" w:hAnsi="Times New Roman" w:cs="Times New Roman"/>
+                <w:sz w:val="20"/>
+                <w:szCs w:val="20"/>
+              </w:rPr>
+            </w:pPr>
+          </w:p>
+        </w:tc>
+        <w:tc>
+          <w:tcPr>
+            <w:tcW w:w="0" w:type="auto"/>
+          </w:tcPr>
+          <w:p>
+            <w:pPr>
+              <w:rPr>
+                <w:rFonts w:ascii="Times New Roman" w:eastAsia="Times New Roman" w:hAnsi="Times New Roman" w:cs="Times New Roman"/>
+                <w:sz w:val="20"/>
+                <w:szCs w:val="20"/>
+              </w:rPr>
+            </w:pPr>
+            <w:r>
+              <w:rPr>
+                <w:rFonts w:ascii="Calibri" w:hAnsi="Calibri" w:cs="Calibri"/>
+                <w:color w:val="000000"/>
+              </w:rPr>
+              <w:t>0.6</w:t>
+            </w:r>
+          </w:p>
+        </w:tc>
+        <w:tc>
+          <w:tcPr>
+            <w:tcW w:w="0" w:type="auto"/>
+          </w:tcPr>
+          <w:p>
+            <w:pPr>
+              <w:rPr>
+                <w:rFonts w:ascii="Times New Roman" w:eastAsia="Times New Roman" w:hAnsi="Times New Roman" w:cs="Times New Roman"/>
+                <w:sz w:val="20"/>
+                <w:szCs w:val="20"/>
+              </w:rPr>
+            </w:pPr>
+            <w:r>
+              <w:rPr>
+                <w:rFonts w:ascii="Calibri" w:hAnsi="Calibri" w:cs="Calibri"/>
+                <w:color w:val="000000"/>
+              </w:rPr>
+              <w:t> </w:t>
+            </w:r>
+          </w:p>
+        </w:tc>
+        <w:tc>
+          <w:tcPr>
+            <w:tcW w:w="0" w:type="auto"/>
+          </w:tcPr>
+          <w:p>
+            <w:pPr>
+              <w:rPr>
+                <w:rFonts w:ascii="Times New Roman" w:eastAsia="Times New Roman" w:hAnsi="Times New Roman" w:cs="Times New Roman"/>
+                <w:sz w:val="20"/>
+                <w:szCs w:val="20"/>
+              </w:rPr>
+            </w:pPr>
+            <w:r>
+              <w:rPr>
+                <w:rFonts w:ascii="Calibri" w:hAnsi="Calibri" w:cs="Calibri"/>
+                <w:color w:val="000000"/>
+              </w:rPr>
+              <w:t> </w:t>
+            </w:r>
+          </w:p>
+        </w:tc>
+        <w:tc>
+          <w:tcPr>
+            <w:tcW w:w="0" w:type="auto"/>
+          </w:tcPr>
+          <w:p>
+            <w:pPr>
+              <w:rPr>
+                <w:rFonts w:ascii="Times New Roman" w:eastAsia="Times New Roman" w:hAnsi="Times New Roman" w:cs="Times New Roman"/>
+                <w:sz w:val="20"/>
+                <w:szCs w:val="20"/>
+              </w:rPr>
+            </w:pPr>
+            <w:r>
+              <w:rPr>
+                <w:rFonts w:ascii="Calibri" w:hAnsi="Calibri" w:cs="Calibri"/>
+                <w:color w:val="000000"/>
+              </w:rPr>
+              <w:t> </w:t>
+            </w:r>
+          </w:p>
+        </w:tc>
+      </w:tr>
+      <w:tr>
+        <w:trPr>
+          <w:trHeight w:val="302"/>
+        </w:trPr>
+        <w:tc>
+          <w:tcPr>
+            <w:tcW w:w="945" w:type="dxa"/>
+            <w:vMerge/>
+            <w:noWrap/>
+            <w:hideMark/>
+          </w:tcPr>
+          <w:p>
+            <w:pPr>
+              <w:rPr>
+                <w:rFonts w:ascii="Calibri" w:eastAsia="Times New Roman" w:hAnsi="Calibri" w:cs="Calibri"/>
+                <w:color w:val="000000"/>
+              </w:rPr>
+            </w:pPr>
+          </w:p>
+        </w:tc>
+        <w:tc>
+          <w:tcPr>
+            <w:tcW w:w="945" w:type="dxa"/>
+            <w:noWrap/>
+            <w:hideMark/>
+          </w:tcPr>
+          <w:p>
+            <w:pPr>
+              <w:jc w:val="right"/>
+              <w:rPr>
+                <w:rFonts w:ascii="Calibri" w:eastAsia="Times New Roman" w:hAnsi="Calibri" w:cs="Calibri"/>
+                <w:color w:val="000000"/>
+              </w:rPr>
+            </w:pPr>
+            <w:r>
+              <w:rPr>
+                <w:rFonts w:ascii="Calibri" w:eastAsia="Times New Roman" w:hAnsi="Calibri" w:cs="Calibri"/>
+                <w:color w:val="000000"/>
+              </w:rPr>
+              <w:t>1.0</w:t>
+            </w:r>
+          </w:p>
+        </w:tc>
+        <w:tc>
+          <w:tcPr>
+            <w:tcW w:w="945" w:type="dxa"/>
+            <w:noWrap/>
+            <w:hideMark/>
+          </w:tcPr>
+          <w:p>
+            <w:pPr>
+              <w:rPr>
+                <w:rFonts w:ascii="Calibri" w:eastAsia="Times New Roman" w:hAnsi="Calibri" w:cs="Calibri"/>
+                <w:color w:val="000000"/>
+              </w:rPr>
+            </w:pPr>
+            <w:r>
+              <w:rPr>
+                <w:rFonts w:ascii="Calibri" w:eastAsia="Times New Roman" w:hAnsi="Calibri" w:cs="Calibri"/>
+                <w:color w:val="000000"/>
+              </w:rPr>
+              <w:t> </w:t>
+            </w:r>
+          </w:p>
+        </w:tc>
+        <w:tc>
+          <w:tcPr>
+            <w:tcW w:w="945" w:type="dxa"/>
+            <w:noWrap/>
+            <w:hideMark/>
+          </w:tcPr>
+          <w:p>
+            <w:pPr>
+              <w:rPr>
+                <w:rFonts w:ascii="Calibri" w:eastAsia="Times New Roman" w:hAnsi="Calibri" w:cs="Calibri"/>
+                <w:color w:val="000000"/>
+              </w:rPr>
+            </w:pPr>
+            <w:r>
+              <w:rPr>
+                <w:rFonts w:ascii="Calibri" w:eastAsia="Times New Roman" w:hAnsi="Calibri" w:cs="Calibri"/>
+                <w:color w:val="000000"/>
+              </w:rPr>
+              <w:t> </w:t>
+            </w:r>
+          </w:p>
+        </w:tc>
+        <w:tc>
+          <w:tcPr>
+            <w:tcW w:w="945" w:type="dxa"/>
+            <w:tcBorders>
+              <w:right w:val="single" w:sz="48" w:space="0" w:color="auto"/>
+            </w:tcBorders>
+            <w:noWrap/>
+            <w:hideMark/>
+          </w:tcPr>
+          <w:p>
+            <w:pPr>
+              <w:rPr>
+                <w:rFonts w:ascii="Calibri" w:eastAsia="Times New Roman" w:hAnsi="Calibri" w:cs="Calibri"/>
+                <w:color w:val="000000"/>
+              </w:rPr>
+            </w:pPr>
+            <w:r>
+              <w:rPr>
+                <w:rFonts w:ascii="Calibri" w:eastAsia="Times New Roman" w:hAnsi="Calibri" w:cs="Calibri"/>
+                <w:color w:val="000000"/>
+              </w:rPr>
+              <w:t> </w:t>
+            </w:r>
+          </w:p>
+        </w:tc>
+        <w:tc>
+          <w:tcPr>
+            <w:tcW w:w="0" w:type="auto"/>
+            <w:vMerge/>
+            <w:tcBorders>
+              <w:left w:val="single" w:sz="48" w:space="0" w:color="auto"/>
+            </w:tcBorders>
+          </w:tcPr>
+          <w:p>
+            <w:pPr>
+              <w:rPr>
+                <w:rFonts w:ascii="Times New Roman" w:eastAsia="Times New Roman" w:hAnsi="Times New Roman" w:cs="Times New Roman"/>
+                <w:sz w:val="20"/>
+                <w:szCs w:val="20"/>
+              </w:rPr>
+            </w:pPr>
+          </w:p>
+        </w:tc>
+        <w:tc>
+          <w:tcPr>
+            <w:tcW w:w="0" w:type="auto"/>
+          </w:tcPr>
+          <w:p>
+            <w:pPr>
+              <w:rPr>
+                <w:rFonts w:ascii="Times New Roman" w:eastAsia="Times New Roman" w:hAnsi="Times New Roman" w:cs="Times New Roman"/>
+                <w:sz w:val="20"/>
+                <w:szCs w:val="20"/>
+              </w:rPr>
+            </w:pPr>
+            <w:r>
+              <w:rPr>
+                <w:rFonts w:ascii="Calibri" w:hAnsi="Calibri" w:cs="Calibri"/>
+                <w:color w:val="000000"/>
+              </w:rPr>
+              <w:t>1.0</w:t>
+            </w:r>
+          </w:p>
+        </w:tc>
+        <w:tc>
+          <w:tcPr>
+            <w:tcW w:w="0" w:type="auto"/>
+          </w:tcPr>
+          <w:p>
+            <w:pPr>
+              <w:rPr>
+                <w:rFonts w:ascii="Times New Roman" w:eastAsia="Times New Roman" w:hAnsi="Times New Roman" w:cs="Times New Roman"/>
+                <w:sz w:val="20"/>
+                <w:szCs w:val="20"/>
+              </w:rPr>
+            </w:pPr>
+            <w:r>
+              <w:rPr>
+                <w:rFonts w:ascii="Calibri" w:hAnsi="Calibri" w:cs="Calibri"/>
+                <w:color w:val="000000"/>
+              </w:rPr>
+              <w:t> </w:t>
+            </w:r>
+          </w:p>
+        </w:tc>
+        <w:tc>
+          <w:tcPr>
+            <w:tcW w:w="0" w:type="auto"/>
+          </w:tcPr>
+          <w:p>
+            <w:pPr>
+              <w:rPr>
+                <w:rFonts w:ascii="Times New Roman" w:eastAsia="Times New Roman" w:hAnsi="Times New Roman" w:cs="Times New Roman"/>
+                <w:sz w:val="20"/>
+                <w:szCs w:val="20"/>
+              </w:rPr>
+            </w:pPr>
+            <w:r>
+              <w:rPr>
+                <w:rFonts w:ascii="Calibri" w:hAnsi="Calibri" w:cs="Calibri"/>
+                <w:color w:val="000000"/>
+              </w:rPr>
+              <w:t> </w:t>
+            </w:r>
+          </w:p>
+        </w:tc>
+        <w:tc>
+          <w:tcPr>
+            <w:tcW w:w="0" w:type="auto"/>
+          </w:tcPr>
+          <w:p>
+            <w:pPr>
+              <w:rPr>
+                <w:rFonts w:ascii="Times New Roman" w:eastAsia="Times New Roman" w:hAnsi="Times New Roman" w:cs="Times New Roman"/>
+                <w:sz w:val="20"/>
+                <w:szCs w:val="20"/>
+              </w:rPr>
+            </w:pPr>
+            <w:r>
+              <w:rPr>
+                <w:rFonts w:ascii="Calibri" w:hAnsi="Calibri" w:cs="Calibri"/>
+                <w:color w:val="000000"/>
+              </w:rPr>
+              <w:t> </w:t>
+            </w:r>
+          </w:p>
+        </w:tc>
+      </w:tr>
+      <w:tr>
+        <w:trPr>
+          <w:trHeight w:val="302"/>
+        </w:trPr>
+        <w:tc>
+          <w:tcPr>
+            <w:tcW w:w="945" w:type="dxa"/>
+            <w:vMerge/>
+            <w:noWrap/>
+            <w:hideMark/>
+          </w:tcPr>
+          <w:p>
+            <w:pPr>
+              <w:rPr>
+                <w:rFonts w:ascii="Calibri" w:eastAsia="Times New Roman" w:hAnsi="Calibri" w:cs="Calibri"/>
+                <w:color w:val="000000"/>
+              </w:rPr>
+            </w:pPr>
+          </w:p>
+        </w:tc>
+        <w:tc>
+          <w:tcPr>
+            <w:tcW w:w="945" w:type="dxa"/>
+            <w:noWrap/>
+            <w:hideMark/>
+          </w:tcPr>
+          <w:p>
+            <w:pPr>
+              <w:jc w:val="right"/>
+              <w:rPr>
+                <w:rFonts w:ascii="Calibri" w:eastAsia="Times New Roman" w:hAnsi="Calibri" w:cs="Calibri"/>
+                <w:color w:val="000000"/>
+              </w:rPr>
+            </w:pPr>
+            <w:r>
+              <w:rPr>
+                <w:rFonts w:ascii="Calibri" w:eastAsia="Times New Roman" w:hAnsi="Calibri" w:cs="Calibri"/>
+                <w:color w:val="000000"/>
+              </w:rPr>
+              <w:t>1.4</w:t>
+            </w:r>
+          </w:p>
+        </w:tc>
+        <w:tc>
+          <w:tcPr>
+            <w:tcW w:w="945" w:type="dxa"/>
+            <w:noWrap/>
+            <w:hideMark/>
+          </w:tcPr>
+          <w:p>
+            <w:pPr>
+              <w:rPr>
+                <w:rFonts w:ascii="Calibri" w:eastAsia="Times New Roman" w:hAnsi="Calibri" w:cs="Calibri"/>
+                <w:color w:val="000000"/>
+              </w:rPr>
+            </w:pPr>
+            <w:r>
+              <w:rPr>
+                <w:rFonts w:ascii="Calibri" w:eastAsia="Times New Roman" w:hAnsi="Calibri" w:cs="Calibri"/>
+                <w:color w:val="000000"/>
+              </w:rPr>
+              <w:t> </w:t>
+            </w:r>
+          </w:p>
+        </w:tc>
+        <w:tc>
+          <w:tcPr>
+            <w:tcW w:w="945" w:type="dxa"/>
+            <w:noWrap/>
+            <w:hideMark/>
+          </w:tcPr>
+          <w:p>
+            <w:pPr>
+              <w:rPr>
+                <w:rFonts w:ascii="Calibri" w:eastAsia="Times New Roman" w:hAnsi="Calibri" w:cs="Calibri"/>
+                <w:color w:val="000000"/>
+              </w:rPr>
+            </w:pPr>
+            <w:r>
+              <w:rPr>
+                <w:rFonts w:ascii="Calibri" w:eastAsia="Times New Roman" w:hAnsi="Calibri" w:cs="Calibri"/>
+                <w:color w:val="000000"/>
+              </w:rPr>
+              <w:t> </w:t>
+            </w:r>
+          </w:p>
+        </w:tc>
+        <w:tc>
+          <w:tcPr>
+            <w:tcW w:w="945" w:type="dxa"/>
+            <w:tcBorders>
+              <w:right w:val="single" w:sz="48" w:space="0" w:color="auto"/>
+            </w:tcBorders>
+            <w:noWrap/>
+            <w:hideMark/>
+          </w:tcPr>
+          <w:p>
+            <w:pPr>
+              <w:rPr>
+                <w:rFonts w:ascii="Calibri" w:eastAsia="Times New Roman" w:hAnsi="Calibri" w:cs="Calibri"/>
+                <w:color w:val="000000"/>
+              </w:rPr>
+            </w:pPr>
+            <w:r>
+              <w:rPr>
+                <w:rFonts w:ascii="Calibri" w:eastAsia="Times New Roman" w:hAnsi="Calibri" w:cs="Calibri"/>
+                <w:color w:val="000000"/>
+              </w:rPr>
+              <w:t> </w:t>
+            </w:r>
+          </w:p>
+        </w:tc>
+        <w:tc>
+          <w:tcPr>
+            <w:tcW w:w="0" w:type="auto"/>
+            <w:vMerge/>
+            <w:tcBorders>
+              <w:left w:val="single" w:sz="48" w:space="0" w:color="auto"/>
+            </w:tcBorders>
+          </w:tcPr>
+          <w:p>
+            <w:pPr>
+              <w:rPr>
+                <w:rFonts w:ascii="Times New Roman" w:eastAsia="Times New Roman" w:hAnsi="Times New Roman" w:cs="Times New Roman"/>
+                <w:sz w:val="20"/>
+                <w:szCs w:val="20"/>
+              </w:rPr>
+            </w:pPr>
+          </w:p>
+        </w:tc>
+        <w:tc>
+          <w:tcPr>
+            <w:tcW w:w="0" w:type="auto"/>
+          </w:tcPr>
+          <w:p>
+            <w:pPr>
+              <w:rPr>
+                <w:rFonts w:ascii="Times New Roman" w:eastAsia="Times New Roman" w:hAnsi="Times New Roman" w:cs="Times New Roman"/>
+                <w:sz w:val="20"/>
+                <w:szCs w:val="20"/>
+              </w:rPr>
+            </w:pPr>
+            <w:r>
+              <w:rPr>
+                <w:rFonts w:ascii="Calibri" w:hAnsi="Calibri" w:cs="Calibri"/>
+                <w:color w:val="000000"/>
+              </w:rPr>
+              <w:t>1.4</w:t>
+            </w:r>
+          </w:p>
+        </w:tc>
+        <w:tc>
+          <w:tcPr>
+            <w:tcW w:w="0" w:type="auto"/>
+          </w:tcPr>
+          <w:p>
+            <w:pPr>
+              <w:rPr>
+                <w:rFonts w:ascii="Times New Roman" w:eastAsia="Times New Roman" w:hAnsi="Times New Roman" w:cs="Times New Roman"/>
+                <w:sz w:val="20"/>
+                <w:szCs w:val="20"/>
+              </w:rPr>
+            </w:pPr>
+            <w:r>
+              <w:rPr>
+                <w:rFonts w:ascii="Calibri" w:hAnsi="Calibri" w:cs="Calibri"/>
+                <w:color w:val="000000"/>
+              </w:rPr>
+              <w:t> </w:t>
+            </w:r>
+          </w:p>
+        </w:tc>
+        <w:tc>
+          <w:tcPr>
+            <w:tcW w:w="0" w:type="auto"/>
+          </w:tcPr>
+          <w:p>
+            <w:pPr>
+              <w:rPr>
+                <w:rFonts w:ascii="Times New Roman" w:eastAsia="Times New Roman" w:hAnsi="Times New Roman" w:cs="Times New Roman"/>
+                <w:sz w:val="20"/>
+                <w:szCs w:val="20"/>
+              </w:rPr>
+            </w:pPr>
+            <w:r>
+              <w:rPr>
+                <w:rFonts w:ascii="Calibri" w:hAnsi="Calibri" w:cs="Calibri"/>
+                <w:color w:val="000000"/>
+              </w:rPr>
+              <w:t> </w:t>
+            </w:r>
+          </w:p>
+        </w:tc>
+        <w:tc>
+          <w:tcPr>
+            <w:tcW w:w="0" w:type="auto"/>
+          </w:tcPr>
+          <w:p>
+            <w:pPr>
+              <w:rPr>
+                <w:rFonts w:ascii="Times New Roman" w:eastAsia="Times New Roman" w:hAnsi="Times New Roman" w:cs="Times New Roman"/>
+                <w:sz w:val="20"/>
+                <w:szCs w:val="20"/>
+              </w:rPr>
+            </w:pPr>
+            <w:r>
+              <w:rPr>
+                <w:rFonts w:ascii="Calibri" w:hAnsi="Calibri" w:cs="Calibri"/>
+                <w:color w:val="000000"/>
+              </w:rPr>
+              <w:t> </w:t>
+            </w:r>
+          </w:p>
+        </w:tc>
+      </w:tr>
+      <w:tr>
+        <w:trPr>
+          <w:trHeight w:val="302"/>
+        </w:trPr>
+        <w:tc>
+          <w:tcPr>
+            <w:tcW w:w="945" w:type="dxa"/>
+            <w:vMerge/>
+            <w:noWrap/>
+            <w:hideMark/>
+          </w:tcPr>
+          <w:p>
+            <w:pPr>
+              <w:rPr>
+                <w:rFonts w:ascii="Calibri" w:eastAsia="Times New Roman" w:hAnsi="Calibri" w:cs="Calibri"/>
+                <w:color w:val="000000"/>
+              </w:rPr>
+            </w:pPr>
+          </w:p>
+        </w:tc>
+        <w:tc>
+          <w:tcPr>
+            <w:tcW w:w="945" w:type="dxa"/>
+            <w:noWrap/>
+            <w:hideMark/>
+          </w:tcPr>
+          <w:p>
+            <w:pPr>
+              <w:jc w:val="right"/>
+              <w:rPr>
+                <w:rFonts w:ascii="Calibri" w:eastAsia="Times New Roman" w:hAnsi="Calibri" w:cs="Calibri"/>
+                <w:color w:val="000000"/>
+              </w:rPr>
+            </w:pPr>
+            <w:r>
+              <w:rPr>
+                <w:rFonts w:ascii="Calibri" w:eastAsia="Times New Roman" w:hAnsi="Calibri" w:cs="Calibri"/>
+                <w:color w:val="000000"/>
+              </w:rPr>
+              <w:t>1.8</w:t>
+            </w:r>
+          </w:p>
+        </w:tc>
+        <w:tc>
+          <w:tcPr>
+            <w:tcW w:w="945" w:type="dxa"/>
+            <w:noWrap/>
+            <w:hideMark/>
+          </w:tcPr>
+          <w:p>
+            <w:pPr>
+              <w:rPr>
+                <w:rFonts w:ascii="Calibri" w:eastAsia="Times New Roman" w:hAnsi="Calibri" w:cs="Calibri"/>
+                <w:color w:val="000000"/>
+              </w:rPr>
+            </w:pPr>
+            <w:r>
+              <w:rPr>
+                <w:rFonts w:ascii="Calibri" w:eastAsia="Times New Roman" w:hAnsi="Calibri" w:cs="Calibri"/>
+                <w:color w:val="000000"/>
+              </w:rPr>
+              <w:t> </w:t>
+            </w:r>
+          </w:p>
+        </w:tc>
+        <w:tc>
+          <w:tcPr>
+            <w:tcW w:w="945" w:type="dxa"/>
+            <w:noWrap/>
+            <w:hideMark/>
+          </w:tcPr>
+          <w:p>
+            <w:pPr>
+              <w:rPr>
+                <w:rFonts w:ascii="Calibri" w:eastAsia="Times New Roman" w:hAnsi="Calibri" w:cs="Calibri"/>
+                <w:color w:val="000000"/>
+              </w:rPr>
+            </w:pPr>
+            <w:r>
+              <w:rPr>
+                <w:rFonts w:ascii="Calibri" w:eastAsia="Times New Roman" w:hAnsi="Calibri" w:cs="Calibri"/>
+                <w:color w:val="000000"/>
+              </w:rPr>
+              <w:t> </w:t>
+            </w:r>
+          </w:p>
+        </w:tc>
+        <w:tc>
+          <w:tcPr>
+            <w:tcW w:w="945" w:type="dxa"/>
+            <w:tcBorders>
+              <w:right w:val="single" w:sz="48" w:space="0" w:color="auto"/>
+            </w:tcBorders>
+            <w:noWrap/>
+            <w:hideMark/>
+          </w:tcPr>
+          <w:p>
+            <w:pPr>
+              <w:rPr>
+                <w:rFonts w:ascii="Calibri" w:eastAsia="Times New Roman" w:hAnsi="Calibri" w:cs="Calibri"/>
+                <w:color w:val="000000"/>
+              </w:rPr>
+            </w:pPr>
+            <w:r>
+              <w:rPr>
+                <w:rFonts w:ascii="Calibri" w:eastAsia="Times New Roman" w:hAnsi="Calibri" w:cs="Calibri"/>
+                <w:color w:val="000000"/>
+              </w:rPr>
+              <w:t> </w:t>
+            </w:r>
+          </w:p>
+        </w:tc>
+        <w:tc>
+          <w:tcPr>
+            <w:tcW w:w="0" w:type="auto"/>
+            <w:vMerge/>
+            <w:tcBorders>
+              <w:left w:val="single" w:sz="48" w:space="0" w:color="auto"/>
+            </w:tcBorders>
+          </w:tcPr>
+          <w:p>
+            <w:pPr>
+              <w:rPr>
+                <w:rFonts w:ascii="Times New Roman" w:eastAsia="Times New Roman" w:hAnsi="Times New Roman" w:cs="Times New Roman"/>
+                <w:sz w:val="20"/>
+                <w:szCs w:val="20"/>
+              </w:rPr>
+            </w:pPr>
+          </w:p>
+        </w:tc>
+        <w:tc>
+          <w:tcPr>
+            <w:tcW w:w="0" w:type="auto"/>
+          </w:tcPr>
+          <w:p>
+            <w:pPr>
+              <w:rPr>
+                <w:rFonts w:ascii="Times New Roman" w:eastAsia="Times New Roman" w:hAnsi="Times New Roman" w:cs="Times New Roman"/>
+                <w:sz w:val="20"/>
+                <w:szCs w:val="20"/>
+              </w:rPr>
+            </w:pPr>
+            <w:r>
+              <w:rPr>
+                <w:rFonts w:ascii="Calibri" w:hAnsi="Calibri" w:cs="Calibri"/>
+                <w:color w:val="000000"/>
+              </w:rPr>
+              <w:t>1.8</w:t>
+            </w:r>
+          </w:p>
+        </w:tc>
+        <w:tc>
+          <w:tcPr>
+            <w:tcW w:w="0" w:type="auto"/>
+          </w:tcPr>
+          <w:p>
+            <w:pPr>
+              <w:rPr>
+                <w:rFonts w:ascii="Times New Roman" w:eastAsia="Times New Roman" w:hAnsi="Times New Roman" w:cs="Times New Roman"/>
+                <w:sz w:val="20"/>
+                <w:szCs w:val="20"/>
+              </w:rPr>
+            </w:pPr>
+            <w:r>
+              <w:rPr>
+                <w:rFonts w:ascii="Calibri" w:hAnsi="Calibri" w:cs="Calibri"/>
+                <w:color w:val="000000"/>
+              </w:rPr>
+              <w:t> </w:t>
+            </w:r>
+          </w:p>
+        </w:tc>
+        <w:tc>
+          <w:tcPr>
+            <w:tcW w:w="0" w:type="auto"/>
+          </w:tcPr>
+          <w:p>
+            <w:pPr>
+              <w:rPr>
+                <w:rFonts w:ascii="Times New Roman" w:eastAsia="Times New Roman" w:hAnsi="Times New Roman" w:cs="Times New Roman"/>
+                <w:sz w:val="20"/>
+                <w:szCs w:val="20"/>
+              </w:rPr>
+            </w:pPr>
+            <w:r>
+              <w:rPr>
+                <w:rFonts w:ascii="Calibri" w:hAnsi="Calibri" w:cs="Calibri"/>
+                <w:color w:val="000000"/>
+              </w:rPr>
+              <w:t> </w:t>
+            </w:r>
+          </w:p>
+        </w:tc>
+        <w:tc>
+          <w:tcPr>
+            <w:tcW w:w="0" w:type="auto"/>
+          </w:tcPr>
+          <w:p>
+            <w:pPr>
+              <w:rPr>
+                <w:rFonts w:ascii="Times New Roman" w:eastAsia="Times New Roman" w:hAnsi="Times New Roman" w:cs="Times New Roman"/>
+                <w:sz w:val="20"/>
+                <w:szCs w:val="20"/>
+              </w:rPr>
+            </w:pPr>
+            <w:r>
+              <w:rPr>
+                <w:rFonts w:ascii="Calibri" w:hAnsi="Calibri" w:cs="Calibri"/>
+                <w:color w:val="000000"/>
+              </w:rPr>
+              <w:t> </w:t>
+            </w:r>
+          </w:p>
+        </w:tc>
+      </w:tr>
+    </w:tbl>
     <w:p/>
     <w:p/>
     <w:p/>
@@ -4474,6 +6017,33 @@
     <w:p>
       <w:pPr>
         <w:rPr>
+          <w:u w:val="single"/>
+        </w:rPr>
+      </w:pPr>
+      <w:r>
+        <w:t xml:space="preserve">Depth at </w:t>
+      </w:r>
+      <w:proofErr w:type="gramStart"/>
+      <w:r>
+        <w:t>Point:</w:t>
+      </w:r>
+      <w:r>
+        <w:rPr>
+          <w:u w:val="single"/>
+        </w:rPr>
+        <w:t>_</w:t>
+      </w:r>
+      <w:proofErr w:type="gramEnd"/>
+      <w:r>
+        <w:rPr>
+          <w:u w:val="single"/>
+        </w:rPr>
+        <w:t>_______</w:t>
+      </w:r>
+    </w:p>
+    <w:p>
+      <w:pPr>
+        <w:rPr>
           <w:sz w:val="4"/>
           <w:szCs w:val="4"/>
         </w:rPr>
@@ -4756,7 +6326,7 @@
                 <w:rFonts w:ascii="Calibri" w:eastAsia="Times New Roman" w:hAnsi="Calibri" w:cs="Calibri"/>
                 <w:color w:val="000000"/>
               </w:rPr>
-              <w:t>Cypress</w:t>
+              <w:t>Cypress 1</w:t>
             </w:r>
           </w:p>
           <w:p>
@@ -4899,6 +6469,22 @@
                 <w:color w:val="000000"/>
               </w:rPr>
               <w:t>Cypress</w:t>
+            </w:r>
+          </w:p>
+          <w:p>
+            <w:pPr>
+              <w:jc w:val="center"/>
+              <w:rPr>
+                <w:rFonts w:ascii="Calibri" w:eastAsia="Times New Roman" w:hAnsi="Calibri" w:cs="Calibri"/>
+                <w:color w:val="000000"/>
+              </w:rPr>
+            </w:pPr>
+            <w:r>
+              <w:rPr>
+                <w:rFonts w:ascii="Calibri" w:eastAsia="Times New Roman" w:hAnsi="Calibri" w:cs="Calibri"/>
+                <w:color w:val="000000"/>
+              </w:rPr>
+              <w:t>1</w:t>
             </w:r>
           </w:p>
           <w:p>
@@ -5866,6 +7452,33 @@
       </w:tr>
     </w:tbl>
     <w:p/>
+    <w:p>
+      <w:pPr>
+        <w:rPr>
+          <w:u w:val="single"/>
+        </w:rPr>
+      </w:pPr>
+      <w:r>
+        <w:t xml:space="preserve">Depth at </w:t>
+      </w:r>
+      <w:proofErr w:type="gramStart"/>
+      <w:r>
+        <w:t>Point:</w:t>
+      </w:r>
+      <w:r>
+        <w:rPr>
+          <w:u w:val="single"/>
+        </w:rPr>
+        <w:t>_</w:t>
+      </w:r>
+      <w:proofErr w:type="gramEnd"/>
+      <w:r>
+        <w:rPr>
+          <w:u w:val="single"/>
+        </w:rPr>
+        <w:t>_______</w:t>
+      </w:r>
+    </w:p>
     <w:tbl>
       <w:tblPr>
         <w:tblStyle w:val="TableGrid"/>
@@ -6143,7 +7756,23 @@
                 <w:rFonts w:ascii="Calibri" w:eastAsia="Times New Roman" w:hAnsi="Calibri" w:cs="Calibri"/>
                 <w:color w:val="000000"/>
               </w:rPr>
-              <w:t>Dock</w:t>
+              <w:t>Cypress</w:t>
+            </w:r>
+          </w:p>
+          <w:p>
+            <w:pPr>
+              <w:jc w:val="center"/>
+              <w:rPr>
+                <w:rFonts w:ascii="Calibri" w:eastAsia="Times New Roman" w:hAnsi="Calibri" w:cs="Calibri"/>
+                <w:color w:val="000000"/>
+              </w:rPr>
+            </w:pPr>
+            <w:r>
+              <w:rPr>
+                <w:rFonts w:ascii="Calibri" w:eastAsia="Times New Roman" w:hAnsi="Calibri" w:cs="Calibri"/>
+                <w:color w:val="000000"/>
+              </w:rPr>
+              <w:t>2</w:t>
             </w:r>
           </w:p>
           <w:p>
@@ -6285,7 +7914,23 @@
                 <w:rFonts w:ascii="Calibri" w:eastAsia="Times New Roman" w:hAnsi="Calibri" w:cs="Calibri"/>
                 <w:color w:val="000000"/>
               </w:rPr>
-              <w:t>Dock</w:t>
+              <w:t>Cypress</w:t>
+            </w:r>
+          </w:p>
+          <w:p>
+            <w:pPr>
+              <w:jc w:val="center"/>
+              <w:rPr>
+                <w:rFonts w:ascii="Calibri" w:eastAsia="Times New Roman" w:hAnsi="Calibri" w:cs="Calibri"/>
+                <w:color w:val="000000"/>
+              </w:rPr>
+            </w:pPr>
+            <w:r>
+              <w:rPr>
+                <w:rFonts w:ascii="Calibri" w:eastAsia="Times New Roman" w:hAnsi="Calibri" w:cs="Calibri"/>
+                <w:color w:val="000000"/>
+              </w:rPr>
+              <w:t>2</w:t>
             </w:r>
           </w:p>
           <w:p>
@@ -7253,6 +8898,33 @@
       </w:tr>
     </w:tbl>
     <w:p/>
+    <w:p>
+      <w:pPr>
+        <w:rPr>
+          <w:u w:val="single"/>
+        </w:rPr>
+      </w:pPr>
+      <w:r>
+        <w:t xml:space="preserve">Depth at </w:t>
+      </w:r>
+      <w:proofErr w:type="gramStart"/>
+      <w:r>
+        <w:t>Point:</w:t>
+      </w:r>
+      <w:r>
+        <w:rPr>
+          <w:u w:val="single"/>
+        </w:rPr>
+        <w:t>_</w:t>
+      </w:r>
+      <w:proofErr w:type="gramEnd"/>
+      <w:r>
+        <w:rPr>
+          <w:u w:val="single"/>
+        </w:rPr>
+        <w:t>_______</w:t>
+      </w:r>
+    </w:p>
     <w:tbl>
       <w:tblPr>
         <w:tblStyle w:val="TableGrid"/>
@@ -7530,7 +9202,7 @@
                 <w:rFonts w:ascii="Calibri" w:eastAsia="Times New Roman" w:hAnsi="Calibri" w:cs="Calibri"/>
                 <w:color w:val="000000"/>
               </w:rPr>
-              <w:t>Gauge</w:t>
+              <w:t>Dock</w:t>
             </w:r>
           </w:p>
           <w:p>
@@ -7672,7 +9344,7 @@
                 <w:rFonts w:ascii="Calibri" w:eastAsia="Times New Roman" w:hAnsi="Calibri" w:cs="Calibri"/>
                 <w:color w:val="000000"/>
               </w:rPr>
-              <w:t>Gauge</w:t>
+              <w:t>Dock</w:t>
             </w:r>
           </w:p>
           <w:p>
@@ -8639,9 +10311,1424 @@
         </w:tc>
       </w:tr>
     </w:tbl>
+    <w:p/>
     <w:p>
-      <w:bookmarkStart w:id="0" w:name="_GoBack"/>
-      <w:bookmarkEnd w:id="0"/>
+      <w:pPr>
+        <w:rPr>
+          <w:u w:val="single"/>
+        </w:rPr>
+      </w:pPr>
+      <w:r>
+        <w:t xml:space="preserve">Depth at </w:t>
+      </w:r>
+      <w:proofErr w:type="gramStart"/>
+      <w:r>
+        <w:t>Point:</w:t>
+      </w:r>
+      <w:r>
+        <w:rPr>
+          <w:u w:val="single"/>
+        </w:rPr>
+        <w:t>_</w:t>
+      </w:r>
+      <w:proofErr w:type="gramEnd"/>
+      <w:r>
+        <w:rPr>
+          <w:u w:val="single"/>
+        </w:rPr>
+        <w:t>_______</w:t>
+      </w:r>
+    </w:p>
+    <w:tbl>
+      <w:tblPr>
+        <w:tblStyle w:val="TableGrid"/>
+        <w:tblW w:w="9450" w:type="dxa"/>
+        <w:tblLook w:val="04A0" w:firstRow="1" w:lastRow="0" w:firstColumn="1" w:lastColumn="0" w:noHBand="0" w:noVBand="1"/>
+      </w:tblPr>
+      <w:tblGrid>
+        <w:gridCol w:w="945"/>
+        <w:gridCol w:w="945"/>
+        <w:gridCol w:w="945"/>
+        <w:gridCol w:w="945"/>
+        <w:gridCol w:w="945"/>
+        <w:gridCol w:w="945"/>
+        <w:gridCol w:w="945"/>
+        <w:gridCol w:w="945"/>
+        <w:gridCol w:w="945"/>
+        <w:gridCol w:w="945"/>
+      </w:tblGrid>
+      <w:tr>
+        <w:trPr>
+          <w:trHeight w:val="302"/>
+        </w:trPr>
+        <w:tc>
+          <w:tcPr>
+            <w:tcW w:w="945" w:type="dxa"/>
+            <w:noWrap/>
+            <w:hideMark/>
+          </w:tcPr>
+          <w:p>
+            <w:pPr>
+              <w:rPr>
+                <w:rFonts w:ascii="Calibri" w:eastAsia="Times New Roman" w:hAnsi="Calibri" w:cs="Calibri"/>
+                <w:color w:val="000000"/>
+              </w:rPr>
+            </w:pPr>
+            <w:r>
+              <w:rPr>
+                <w:rFonts w:ascii="Calibri" w:eastAsia="Times New Roman" w:hAnsi="Calibri" w:cs="Calibri"/>
+                <w:color w:val="000000"/>
+              </w:rPr>
+              <w:t>WP</w:t>
+            </w:r>
+          </w:p>
+        </w:tc>
+        <w:tc>
+          <w:tcPr>
+            <w:tcW w:w="945" w:type="dxa"/>
+            <w:noWrap/>
+            <w:hideMark/>
+          </w:tcPr>
+          <w:p>
+            <w:pPr>
+              <w:rPr>
+                <w:rFonts w:ascii="Calibri" w:eastAsia="Times New Roman" w:hAnsi="Calibri" w:cs="Calibri"/>
+                <w:color w:val="000000"/>
+              </w:rPr>
+            </w:pPr>
+            <w:r>
+              <w:rPr>
+                <w:rFonts w:ascii="Calibri" w:eastAsia="Times New Roman" w:hAnsi="Calibri" w:cs="Calibri"/>
+                <w:color w:val="000000"/>
+              </w:rPr>
+              <w:t>Depth</w:t>
+            </w:r>
+          </w:p>
+        </w:tc>
+        <w:tc>
+          <w:tcPr>
+            <w:tcW w:w="945" w:type="dxa"/>
+            <w:noWrap/>
+            <w:hideMark/>
+          </w:tcPr>
+          <w:p>
+            <w:pPr>
+              <w:rPr>
+                <w:rFonts w:ascii="Calibri" w:eastAsia="Times New Roman" w:hAnsi="Calibri" w:cs="Calibri"/>
+                <w:color w:val="000000"/>
+              </w:rPr>
+            </w:pPr>
+            <w:r>
+              <w:rPr>
+                <w:rFonts w:ascii="Calibri" w:eastAsia="Times New Roman" w:hAnsi="Calibri" w:cs="Calibri"/>
+                <w:color w:val="000000"/>
+              </w:rPr>
+              <w:t xml:space="preserve">Time </w:t>
+            </w:r>
+          </w:p>
+        </w:tc>
+        <w:tc>
+          <w:tcPr>
+            <w:tcW w:w="945" w:type="dxa"/>
+            <w:noWrap/>
+            <w:hideMark/>
+          </w:tcPr>
+          <w:p>
+            <w:pPr>
+              <w:rPr>
+                <w:rFonts w:ascii="Calibri" w:eastAsia="Times New Roman" w:hAnsi="Calibri" w:cs="Calibri"/>
+                <w:color w:val="000000"/>
+              </w:rPr>
+            </w:pPr>
+            <w:r>
+              <w:rPr>
+                <w:rFonts w:ascii="Calibri" w:eastAsia="Times New Roman" w:hAnsi="Calibri" w:cs="Calibri"/>
+                <w:color w:val="000000"/>
+              </w:rPr>
+              <w:t>Temp</w:t>
+            </w:r>
+          </w:p>
+        </w:tc>
+        <w:tc>
+          <w:tcPr>
+            <w:tcW w:w="945" w:type="dxa"/>
+            <w:tcBorders>
+              <w:right w:val="single" w:sz="48" w:space="0" w:color="auto"/>
+            </w:tcBorders>
+            <w:noWrap/>
+            <w:hideMark/>
+          </w:tcPr>
+          <w:p>
+            <w:pPr>
+              <w:rPr>
+                <w:rFonts w:ascii="Calibri" w:eastAsia="Times New Roman" w:hAnsi="Calibri" w:cs="Calibri"/>
+                <w:color w:val="000000"/>
+              </w:rPr>
+            </w:pPr>
+            <w:r>
+              <w:rPr>
+                <w:rFonts w:ascii="Calibri" w:eastAsia="Times New Roman" w:hAnsi="Calibri" w:cs="Calibri"/>
+                <w:color w:val="000000"/>
+              </w:rPr>
+              <w:t>DO</w:t>
+            </w:r>
+          </w:p>
+        </w:tc>
+        <w:tc>
+          <w:tcPr>
+            <w:tcW w:w="945" w:type="dxa"/>
+            <w:tcBorders>
+              <w:left w:val="single" w:sz="48" w:space="0" w:color="auto"/>
+            </w:tcBorders>
+          </w:tcPr>
+          <w:p>
+            <w:pPr>
+              <w:rPr>
+                <w:rFonts w:ascii="Times New Roman" w:eastAsia="Times New Roman" w:hAnsi="Times New Roman" w:cs="Times New Roman"/>
+                <w:sz w:val="20"/>
+                <w:szCs w:val="20"/>
+              </w:rPr>
+            </w:pPr>
+            <w:r>
+              <w:rPr>
+                <w:rFonts w:ascii="Calibri" w:hAnsi="Calibri" w:cs="Calibri"/>
+                <w:color w:val="000000"/>
+              </w:rPr>
+              <w:t>WP</w:t>
+            </w:r>
+          </w:p>
+        </w:tc>
+        <w:tc>
+          <w:tcPr>
+            <w:tcW w:w="945" w:type="dxa"/>
+          </w:tcPr>
+          <w:p>
+            <w:pPr>
+              <w:rPr>
+                <w:rFonts w:ascii="Times New Roman" w:eastAsia="Times New Roman" w:hAnsi="Times New Roman" w:cs="Times New Roman"/>
+                <w:sz w:val="20"/>
+                <w:szCs w:val="20"/>
+              </w:rPr>
+            </w:pPr>
+            <w:r>
+              <w:rPr>
+                <w:rFonts w:ascii="Calibri" w:hAnsi="Calibri" w:cs="Calibri"/>
+                <w:color w:val="000000"/>
+              </w:rPr>
+              <w:t>Depth</w:t>
+            </w:r>
+          </w:p>
+        </w:tc>
+        <w:tc>
+          <w:tcPr>
+            <w:tcW w:w="945" w:type="dxa"/>
+          </w:tcPr>
+          <w:p>
+            <w:pPr>
+              <w:rPr>
+                <w:rFonts w:ascii="Times New Roman" w:eastAsia="Times New Roman" w:hAnsi="Times New Roman" w:cs="Times New Roman"/>
+                <w:sz w:val="20"/>
+                <w:szCs w:val="20"/>
+              </w:rPr>
+            </w:pPr>
+            <w:r>
+              <w:rPr>
+                <w:rFonts w:ascii="Calibri" w:hAnsi="Calibri" w:cs="Calibri"/>
+                <w:color w:val="000000"/>
+              </w:rPr>
+              <w:t xml:space="preserve">Time </w:t>
+            </w:r>
+          </w:p>
+        </w:tc>
+        <w:tc>
+          <w:tcPr>
+            <w:tcW w:w="945" w:type="dxa"/>
+          </w:tcPr>
+          <w:p>
+            <w:pPr>
+              <w:rPr>
+                <w:rFonts w:ascii="Times New Roman" w:eastAsia="Times New Roman" w:hAnsi="Times New Roman" w:cs="Times New Roman"/>
+                <w:sz w:val="20"/>
+                <w:szCs w:val="20"/>
+              </w:rPr>
+            </w:pPr>
+            <w:r>
+              <w:rPr>
+                <w:rFonts w:ascii="Calibri" w:hAnsi="Calibri" w:cs="Calibri"/>
+                <w:color w:val="000000"/>
+              </w:rPr>
+              <w:t>Temp</w:t>
+            </w:r>
+          </w:p>
+        </w:tc>
+        <w:tc>
+          <w:tcPr>
+            <w:tcW w:w="945" w:type="dxa"/>
+          </w:tcPr>
+          <w:p>
+            <w:pPr>
+              <w:rPr>
+                <w:rFonts w:ascii="Times New Roman" w:eastAsia="Times New Roman" w:hAnsi="Times New Roman" w:cs="Times New Roman"/>
+                <w:sz w:val="20"/>
+                <w:szCs w:val="20"/>
+              </w:rPr>
+            </w:pPr>
+            <w:r>
+              <w:rPr>
+                <w:rFonts w:ascii="Calibri" w:hAnsi="Calibri" w:cs="Calibri"/>
+                <w:color w:val="000000"/>
+              </w:rPr>
+              <w:t>DO</w:t>
+            </w:r>
+          </w:p>
+        </w:tc>
+      </w:tr>
+      <w:tr>
+        <w:trPr>
+          <w:trHeight w:val="302"/>
+        </w:trPr>
+        <w:tc>
+          <w:tcPr>
+            <w:tcW w:w="945" w:type="dxa"/>
+            <w:vMerge w:val="restart"/>
+            <w:noWrap/>
+            <w:hideMark/>
+          </w:tcPr>
+          <w:p>
+            <w:pPr>
+              <w:jc w:val="center"/>
+              <w:rPr>
+                <w:rFonts w:ascii="Calibri" w:eastAsia="Times New Roman" w:hAnsi="Calibri" w:cs="Calibri"/>
+                <w:color w:val="000000"/>
+              </w:rPr>
+            </w:pPr>
+          </w:p>
+          <w:p>
+            <w:pPr>
+              <w:jc w:val="center"/>
+              <w:rPr>
+                <w:rFonts w:ascii="Calibri" w:eastAsia="Times New Roman" w:hAnsi="Calibri" w:cs="Calibri"/>
+                <w:color w:val="000000"/>
+              </w:rPr>
+            </w:pPr>
+            <w:r>
+              <w:rPr>
+                <w:rFonts w:ascii="Calibri" w:eastAsia="Times New Roman" w:hAnsi="Calibri" w:cs="Calibri"/>
+                <w:color w:val="000000"/>
+              </w:rPr>
+              <w:t>Gauge</w:t>
+            </w:r>
+          </w:p>
+          <w:p>
+            <w:pPr>
+              <w:jc w:val="center"/>
+              <w:rPr>
+                <w:rFonts w:ascii="Calibri" w:eastAsia="Times New Roman" w:hAnsi="Calibri" w:cs="Calibri"/>
+                <w:color w:val="000000"/>
+              </w:rPr>
+            </w:pPr>
+            <w:r>
+              <w:rPr>
+                <w:rFonts w:ascii="Calibri" w:eastAsia="Times New Roman" w:hAnsi="Calibri" w:cs="Calibri"/>
+                <w:color w:val="000000"/>
+              </w:rPr>
+              <w:t>Dawn</w:t>
+            </w:r>
+          </w:p>
+        </w:tc>
+        <w:tc>
+          <w:tcPr>
+            <w:tcW w:w="945" w:type="dxa"/>
+            <w:noWrap/>
+            <w:hideMark/>
+          </w:tcPr>
+          <w:p>
+            <w:pPr>
+              <w:jc w:val="right"/>
+              <w:rPr>
+                <w:rFonts w:ascii="Calibri" w:eastAsia="Times New Roman" w:hAnsi="Calibri" w:cs="Calibri"/>
+                <w:color w:val="000000"/>
+              </w:rPr>
+            </w:pPr>
+            <w:r>
+              <w:rPr>
+                <w:rFonts w:ascii="Calibri" w:eastAsia="Times New Roman" w:hAnsi="Calibri" w:cs="Calibri"/>
+                <w:color w:val="000000"/>
+              </w:rPr>
+              <w:t>0.2</w:t>
+            </w:r>
+          </w:p>
+        </w:tc>
+        <w:tc>
+          <w:tcPr>
+            <w:tcW w:w="945" w:type="dxa"/>
+            <w:noWrap/>
+            <w:hideMark/>
+          </w:tcPr>
+          <w:p>
+            <w:pPr>
+              <w:rPr>
+                <w:rFonts w:ascii="Calibri" w:eastAsia="Times New Roman" w:hAnsi="Calibri" w:cs="Calibri"/>
+                <w:color w:val="000000"/>
+              </w:rPr>
+            </w:pPr>
+            <w:r>
+              <w:rPr>
+                <w:rFonts w:ascii="Calibri" w:eastAsia="Times New Roman" w:hAnsi="Calibri" w:cs="Calibri"/>
+                <w:color w:val="000000"/>
+              </w:rPr>
+              <w:t> </w:t>
+            </w:r>
+          </w:p>
+        </w:tc>
+        <w:tc>
+          <w:tcPr>
+            <w:tcW w:w="945" w:type="dxa"/>
+            <w:noWrap/>
+            <w:hideMark/>
+          </w:tcPr>
+          <w:p>
+            <w:pPr>
+              <w:rPr>
+                <w:rFonts w:ascii="Calibri" w:eastAsia="Times New Roman" w:hAnsi="Calibri" w:cs="Calibri"/>
+                <w:color w:val="000000"/>
+              </w:rPr>
+            </w:pPr>
+            <w:r>
+              <w:rPr>
+                <w:rFonts w:ascii="Calibri" w:eastAsia="Times New Roman" w:hAnsi="Calibri" w:cs="Calibri"/>
+                <w:color w:val="000000"/>
+              </w:rPr>
+              <w:t> </w:t>
+            </w:r>
+          </w:p>
+        </w:tc>
+        <w:tc>
+          <w:tcPr>
+            <w:tcW w:w="945" w:type="dxa"/>
+            <w:tcBorders>
+              <w:right w:val="single" w:sz="48" w:space="0" w:color="auto"/>
+            </w:tcBorders>
+            <w:noWrap/>
+            <w:hideMark/>
+          </w:tcPr>
+          <w:p>
+            <w:pPr>
+              <w:rPr>
+                <w:rFonts w:ascii="Calibri" w:eastAsia="Times New Roman" w:hAnsi="Calibri" w:cs="Calibri"/>
+                <w:color w:val="000000"/>
+              </w:rPr>
+            </w:pPr>
+            <w:r>
+              <w:rPr>
+                <w:rFonts w:ascii="Calibri" w:eastAsia="Times New Roman" w:hAnsi="Calibri" w:cs="Calibri"/>
+                <w:color w:val="000000"/>
+              </w:rPr>
+              <w:t> </w:t>
+            </w:r>
+          </w:p>
+        </w:tc>
+        <w:tc>
+          <w:tcPr>
+            <w:tcW w:w="0" w:type="auto"/>
+            <w:vMerge w:val="restart"/>
+            <w:tcBorders>
+              <w:left w:val="single" w:sz="48" w:space="0" w:color="auto"/>
+            </w:tcBorders>
+          </w:tcPr>
+          <w:p>
+            <w:pPr>
+              <w:jc w:val="center"/>
+              <w:rPr>
+                <w:rFonts w:ascii="Calibri" w:eastAsia="Times New Roman" w:hAnsi="Calibri" w:cs="Calibri"/>
+                <w:color w:val="000000"/>
+              </w:rPr>
+            </w:pPr>
+          </w:p>
+          <w:p>
+            <w:pPr>
+              <w:jc w:val="center"/>
+              <w:rPr>
+                <w:rFonts w:ascii="Calibri" w:eastAsia="Times New Roman" w:hAnsi="Calibri" w:cs="Calibri"/>
+                <w:color w:val="000000"/>
+              </w:rPr>
+            </w:pPr>
+            <w:r>
+              <w:rPr>
+                <w:rFonts w:ascii="Calibri" w:eastAsia="Times New Roman" w:hAnsi="Calibri" w:cs="Calibri"/>
+                <w:color w:val="000000"/>
+              </w:rPr>
+              <w:t>Gauge</w:t>
+            </w:r>
+          </w:p>
+          <w:p>
+            <w:pPr>
+              <w:jc w:val="center"/>
+              <w:rPr>
+                <w:rFonts w:ascii="Times New Roman" w:eastAsia="Times New Roman" w:hAnsi="Times New Roman" w:cs="Times New Roman"/>
+                <w:sz w:val="20"/>
+                <w:szCs w:val="20"/>
+              </w:rPr>
+            </w:pPr>
+            <w:r>
+              <w:rPr>
+                <w:rFonts w:ascii="Calibri" w:eastAsia="Times New Roman" w:hAnsi="Calibri" w:cs="Calibri"/>
+                <w:color w:val="000000"/>
+              </w:rPr>
+              <w:t>Dusk</w:t>
+            </w:r>
+          </w:p>
+        </w:tc>
+        <w:tc>
+          <w:tcPr>
+            <w:tcW w:w="0" w:type="auto"/>
+          </w:tcPr>
+          <w:p>
+            <w:pPr>
+              <w:rPr>
+                <w:rFonts w:ascii="Times New Roman" w:eastAsia="Times New Roman" w:hAnsi="Times New Roman" w:cs="Times New Roman"/>
+                <w:sz w:val="20"/>
+                <w:szCs w:val="20"/>
+              </w:rPr>
+            </w:pPr>
+            <w:r>
+              <w:rPr>
+                <w:rFonts w:ascii="Calibri" w:hAnsi="Calibri" w:cs="Calibri"/>
+                <w:color w:val="000000"/>
+              </w:rPr>
+              <w:t>0.2</w:t>
+            </w:r>
+          </w:p>
+        </w:tc>
+        <w:tc>
+          <w:tcPr>
+            <w:tcW w:w="0" w:type="auto"/>
+          </w:tcPr>
+          <w:p>
+            <w:pPr>
+              <w:rPr>
+                <w:rFonts w:ascii="Times New Roman" w:eastAsia="Times New Roman" w:hAnsi="Times New Roman" w:cs="Times New Roman"/>
+                <w:sz w:val="20"/>
+                <w:szCs w:val="20"/>
+              </w:rPr>
+            </w:pPr>
+            <w:r>
+              <w:rPr>
+                <w:rFonts w:ascii="Calibri" w:hAnsi="Calibri" w:cs="Calibri"/>
+                <w:color w:val="000000"/>
+              </w:rPr>
+              <w:t> </w:t>
+            </w:r>
+          </w:p>
+        </w:tc>
+        <w:tc>
+          <w:tcPr>
+            <w:tcW w:w="0" w:type="auto"/>
+          </w:tcPr>
+          <w:p>
+            <w:pPr>
+              <w:rPr>
+                <w:rFonts w:ascii="Times New Roman" w:eastAsia="Times New Roman" w:hAnsi="Times New Roman" w:cs="Times New Roman"/>
+                <w:sz w:val="20"/>
+                <w:szCs w:val="20"/>
+              </w:rPr>
+            </w:pPr>
+            <w:r>
+              <w:rPr>
+                <w:rFonts w:ascii="Calibri" w:hAnsi="Calibri" w:cs="Calibri"/>
+                <w:color w:val="000000"/>
+              </w:rPr>
+              <w:t> </w:t>
+            </w:r>
+          </w:p>
+        </w:tc>
+        <w:tc>
+          <w:tcPr>
+            <w:tcW w:w="0" w:type="auto"/>
+          </w:tcPr>
+          <w:p>
+            <w:pPr>
+              <w:rPr>
+                <w:rFonts w:ascii="Times New Roman" w:eastAsia="Times New Roman" w:hAnsi="Times New Roman" w:cs="Times New Roman"/>
+                <w:sz w:val="20"/>
+                <w:szCs w:val="20"/>
+              </w:rPr>
+            </w:pPr>
+            <w:r>
+              <w:rPr>
+                <w:rFonts w:ascii="Calibri" w:hAnsi="Calibri" w:cs="Calibri"/>
+                <w:color w:val="000000"/>
+              </w:rPr>
+              <w:t> </w:t>
+            </w:r>
+          </w:p>
+        </w:tc>
+      </w:tr>
+      <w:tr>
+        <w:trPr>
+          <w:trHeight w:val="302"/>
+        </w:trPr>
+        <w:tc>
+          <w:tcPr>
+            <w:tcW w:w="945" w:type="dxa"/>
+            <w:vMerge/>
+            <w:noWrap/>
+            <w:hideMark/>
+          </w:tcPr>
+          <w:p>
+            <w:pPr>
+              <w:rPr>
+                <w:rFonts w:ascii="Calibri" w:eastAsia="Times New Roman" w:hAnsi="Calibri" w:cs="Calibri"/>
+                <w:color w:val="000000"/>
+              </w:rPr>
+            </w:pPr>
+          </w:p>
+        </w:tc>
+        <w:tc>
+          <w:tcPr>
+            <w:tcW w:w="945" w:type="dxa"/>
+            <w:noWrap/>
+            <w:hideMark/>
+          </w:tcPr>
+          <w:p>
+            <w:pPr>
+              <w:jc w:val="right"/>
+              <w:rPr>
+                <w:rFonts w:ascii="Calibri" w:eastAsia="Times New Roman" w:hAnsi="Calibri" w:cs="Calibri"/>
+                <w:color w:val="000000"/>
+              </w:rPr>
+            </w:pPr>
+            <w:r>
+              <w:rPr>
+                <w:rFonts w:ascii="Calibri" w:eastAsia="Times New Roman" w:hAnsi="Calibri" w:cs="Calibri"/>
+                <w:color w:val="000000"/>
+              </w:rPr>
+              <w:t>0.6</w:t>
+            </w:r>
+          </w:p>
+        </w:tc>
+        <w:tc>
+          <w:tcPr>
+            <w:tcW w:w="945" w:type="dxa"/>
+            <w:noWrap/>
+            <w:hideMark/>
+          </w:tcPr>
+          <w:p>
+            <w:pPr>
+              <w:rPr>
+                <w:rFonts w:ascii="Calibri" w:eastAsia="Times New Roman" w:hAnsi="Calibri" w:cs="Calibri"/>
+                <w:color w:val="000000"/>
+              </w:rPr>
+            </w:pPr>
+            <w:r>
+              <w:rPr>
+                <w:rFonts w:ascii="Calibri" w:eastAsia="Times New Roman" w:hAnsi="Calibri" w:cs="Calibri"/>
+                <w:color w:val="000000"/>
+              </w:rPr>
+              <w:t> </w:t>
+            </w:r>
+          </w:p>
+        </w:tc>
+        <w:tc>
+          <w:tcPr>
+            <w:tcW w:w="945" w:type="dxa"/>
+            <w:noWrap/>
+            <w:hideMark/>
+          </w:tcPr>
+          <w:p>
+            <w:pPr>
+              <w:rPr>
+                <w:rFonts w:ascii="Calibri" w:eastAsia="Times New Roman" w:hAnsi="Calibri" w:cs="Calibri"/>
+                <w:color w:val="000000"/>
+              </w:rPr>
+            </w:pPr>
+            <w:r>
+              <w:rPr>
+                <w:rFonts w:ascii="Calibri" w:eastAsia="Times New Roman" w:hAnsi="Calibri" w:cs="Calibri"/>
+                <w:color w:val="000000"/>
+              </w:rPr>
+              <w:t> </w:t>
+            </w:r>
+          </w:p>
+        </w:tc>
+        <w:tc>
+          <w:tcPr>
+            <w:tcW w:w="945" w:type="dxa"/>
+            <w:tcBorders>
+              <w:right w:val="single" w:sz="48" w:space="0" w:color="auto"/>
+            </w:tcBorders>
+            <w:noWrap/>
+            <w:hideMark/>
+          </w:tcPr>
+          <w:p>
+            <w:pPr>
+              <w:rPr>
+                <w:rFonts w:ascii="Calibri" w:eastAsia="Times New Roman" w:hAnsi="Calibri" w:cs="Calibri"/>
+                <w:color w:val="000000"/>
+              </w:rPr>
+            </w:pPr>
+            <w:r>
+              <w:rPr>
+                <w:rFonts w:ascii="Calibri" w:eastAsia="Times New Roman" w:hAnsi="Calibri" w:cs="Calibri"/>
+                <w:color w:val="000000"/>
+              </w:rPr>
+              <w:t> </w:t>
+            </w:r>
+          </w:p>
+        </w:tc>
+        <w:tc>
+          <w:tcPr>
+            <w:tcW w:w="0" w:type="auto"/>
+            <w:vMerge/>
+            <w:tcBorders>
+              <w:left w:val="single" w:sz="48" w:space="0" w:color="auto"/>
+            </w:tcBorders>
+          </w:tcPr>
+          <w:p>
+            <w:pPr>
+              <w:rPr>
+                <w:rFonts w:ascii="Times New Roman" w:eastAsia="Times New Roman" w:hAnsi="Times New Roman" w:cs="Times New Roman"/>
+                <w:sz w:val="20"/>
+                <w:szCs w:val="20"/>
+              </w:rPr>
+            </w:pPr>
+          </w:p>
+        </w:tc>
+        <w:tc>
+          <w:tcPr>
+            <w:tcW w:w="0" w:type="auto"/>
+          </w:tcPr>
+          <w:p>
+            <w:pPr>
+              <w:rPr>
+                <w:rFonts w:ascii="Times New Roman" w:eastAsia="Times New Roman" w:hAnsi="Times New Roman" w:cs="Times New Roman"/>
+                <w:sz w:val="20"/>
+                <w:szCs w:val="20"/>
+              </w:rPr>
+            </w:pPr>
+            <w:r>
+              <w:rPr>
+                <w:rFonts w:ascii="Calibri" w:hAnsi="Calibri" w:cs="Calibri"/>
+                <w:color w:val="000000"/>
+              </w:rPr>
+              <w:t>0.6</w:t>
+            </w:r>
+          </w:p>
+        </w:tc>
+        <w:tc>
+          <w:tcPr>
+            <w:tcW w:w="0" w:type="auto"/>
+          </w:tcPr>
+          <w:p>
+            <w:pPr>
+              <w:rPr>
+                <w:rFonts w:ascii="Times New Roman" w:eastAsia="Times New Roman" w:hAnsi="Times New Roman" w:cs="Times New Roman"/>
+                <w:sz w:val="20"/>
+                <w:szCs w:val="20"/>
+              </w:rPr>
+            </w:pPr>
+            <w:r>
+              <w:rPr>
+                <w:rFonts w:ascii="Calibri" w:hAnsi="Calibri" w:cs="Calibri"/>
+                <w:color w:val="000000"/>
+              </w:rPr>
+              <w:t> </w:t>
+            </w:r>
+          </w:p>
+        </w:tc>
+        <w:tc>
+          <w:tcPr>
+            <w:tcW w:w="0" w:type="auto"/>
+          </w:tcPr>
+          <w:p>
+            <w:pPr>
+              <w:rPr>
+                <w:rFonts w:ascii="Times New Roman" w:eastAsia="Times New Roman" w:hAnsi="Times New Roman" w:cs="Times New Roman"/>
+                <w:sz w:val="20"/>
+                <w:szCs w:val="20"/>
+              </w:rPr>
+            </w:pPr>
+            <w:r>
+              <w:rPr>
+                <w:rFonts w:ascii="Calibri" w:hAnsi="Calibri" w:cs="Calibri"/>
+                <w:color w:val="000000"/>
+              </w:rPr>
+              <w:t> </w:t>
+            </w:r>
+          </w:p>
+        </w:tc>
+        <w:tc>
+          <w:tcPr>
+            <w:tcW w:w="0" w:type="auto"/>
+          </w:tcPr>
+          <w:p>
+            <w:pPr>
+              <w:rPr>
+                <w:rFonts w:ascii="Times New Roman" w:eastAsia="Times New Roman" w:hAnsi="Times New Roman" w:cs="Times New Roman"/>
+                <w:sz w:val="20"/>
+                <w:szCs w:val="20"/>
+              </w:rPr>
+            </w:pPr>
+            <w:r>
+              <w:rPr>
+                <w:rFonts w:ascii="Calibri" w:hAnsi="Calibri" w:cs="Calibri"/>
+                <w:color w:val="000000"/>
+              </w:rPr>
+              <w:t> </w:t>
+            </w:r>
+          </w:p>
+        </w:tc>
+      </w:tr>
+      <w:tr>
+        <w:trPr>
+          <w:trHeight w:val="302"/>
+        </w:trPr>
+        <w:tc>
+          <w:tcPr>
+            <w:tcW w:w="945" w:type="dxa"/>
+            <w:vMerge/>
+            <w:noWrap/>
+            <w:hideMark/>
+          </w:tcPr>
+          <w:p>
+            <w:pPr>
+              <w:rPr>
+                <w:rFonts w:ascii="Calibri" w:eastAsia="Times New Roman" w:hAnsi="Calibri" w:cs="Calibri"/>
+                <w:color w:val="000000"/>
+              </w:rPr>
+            </w:pPr>
+          </w:p>
+        </w:tc>
+        <w:tc>
+          <w:tcPr>
+            <w:tcW w:w="945" w:type="dxa"/>
+            <w:noWrap/>
+            <w:hideMark/>
+          </w:tcPr>
+          <w:p>
+            <w:pPr>
+              <w:jc w:val="right"/>
+              <w:rPr>
+                <w:rFonts w:ascii="Calibri" w:eastAsia="Times New Roman" w:hAnsi="Calibri" w:cs="Calibri"/>
+                <w:color w:val="000000"/>
+              </w:rPr>
+            </w:pPr>
+            <w:r>
+              <w:rPr>
+                <w:rFonts w:ascii="Calibri" w:eastAsia="Times New Roman" w:hAnsi="Calibri" w:cs="Calibri"/>
+                <w:color w:val="000000"/>
+              </w:rPr>
+              <w:t>1.0</w:t>
+            </w:r>
+          </w:p>
+        </w:tc>
+        <w:tc>
+          <w:tcPr>
+            <w:tcW w:w="945" w:type="dxa"/>
+            <w:noWrap/>
+            <w:hideMark/>
+          </w:tcPr>
+          <w:p>
+            <w:pPr>
+              <w:rPr>
+                <w:rFonts w:ascii="Calibri" w:eastAsia="Times New Roman" w:hAnsi="Calibri" w:cs="Calibri"/>
+                <w:color w:val="000000"/>
+              </w:rPr>
+            </w:pPr>
+            <w:r>
+              <w:rPr>
+                <w:rFonts w:ascii="Calibri" w:eastAsia="Times New Roman" w:hAnsi="Calibri" w:cs="Calibri"/>
+                <w:color w:val="000000"/>
+              </w:rPr>
+              <w:t> </w:t>
+            </w:r>
+          </w:p>
+        </w:tc>
+        <w:tc>
+          <w:tcPr>
+            <w:tcW w:w="945" w:type="dxa"/>
+            <w:noWrap/>
+            <w:hideMark/>
+          </w:tcPr>
+          <w:p>
+            <w:pPr>
+              <w:rPr>
+                <w:rFonts w:ascii="Calibri" w:eastAsia="Times New Roman" w:hAnsi="Calibri" w:cs="Calibri"/>
+                <w:color w:val="000000"/>
+              </w:rPr>
+            </w:pPr>
+            <w:r>
+              <w:rPr>
+                <w:rFonts w:ascii="Calibri" w:eastAsia="Times New Roman" w:hAnsi="Calibri" w:cs="Calibri"/>
+                <w:color w:val="000000"/>
+              </w:rPr>
+              <w:t> </w:t>
+            </w:r>
+          </w:p>
+        </w:tc>
+        <w:tc>
+          <w:tcPr>
+            <w:tcW w:w="945" w:type="dxa"/>
+            <w:tcBorders>
+              <w:right w:val="single" w:sz="48" w:space="0" w:color="auto"/>
+            </w:tcBorders>
+            <w:noWrap/>
+            <w:hideMark/>
+          </w:tcPr>
+          <w:p>
+            <w:pPr>
+              <w:rPr>
+                <w:rFonts w:ascii="Calibri" w:eastAsia="Times New Roman" w:hAnsi="Calibri" w:cs="Calibri"/>
+                <w:color w:val="000000"/>
+              </w:rPr>
+            </w:pPr>
+            <w:r>
+              <w:rPr>
+                <w:rFonts w:ascii="Calibri" w:eastAsia="Times New Roman" w:hAnsi="Calibri" w:cs="Calibri"/>
+                <w:color w:val="000000"/>
+              </w:rPr>
+              <w:t> </w:t>
+            </w:r>
+          </w:p>
+        </w:tc>
+        <w:tc>
+          <w:tcPr>
+            <w:tcW w:w="0" w:type="auto"/>
+            <w:vMerge/>
+            <w:tcBorders>
+              <w:left w:val="single" w:sz="48" w:space="0" w:color="auto"/>
+            </w:tcBorders>
+          </w:tcPr>
+          <w:p>
+            <w:pPr>
+              <w:rPr>
+                <w:rFonts w:ascii="Times New Roman" w:eastAsia="Times New Roman" w:hAnsi="Times New Roman" w:cs="Times New Roman"/>
+                <w:sz w:val="20"/>
+                <w:szCs w:val="20"/>
+              </w:rPr>
+            </w:pPr>
+          </w:p>
+        </w:tc>
+        <w:tc>
+          <w:tcPr>
+            <w:tcW w:w="0" w:type="auto"/>
+          </w:tcPr>
+          <w:p>
+            <w:pPr>
+              <w:rPr>
+                <w:rFonts w:ascii="Times New Roman" w:eastAsia="Times New Roman" w:hAnsi="Times New Roman" w:cs="Times New Roman"/>
+                <w:sz w:val="20"/>
+                <w:szCs w:val="20"/>
+              </w:rPr>
+            </w:pPr>
+            <w:r>
+              <w:rPr>
+                <w:rFonts w:ascii="Calibri" w:hAnsi="Calibri" w:cs="Calibri"/>
+                <w:color w:val="000000"/>
+              </w:rPr>
+              <w:t>1.0</w:t>
+            </w:r>
+          </w:p>
+        </w:tc>
+        <w:tc>
+          <w:tcPr>
+            <w:tcW w:w="0" w:type="auto"/>
+          </w:tcPr>
+          <w:p>
+            <w:pPr>
+              <w:rPr>
+                <w:rFonts w:ascii="Times New Roman" w:eastAsia="Times New Roman" w:hAnsi="Times New Roman" w:cs="Times New Roman"/>
+                <w:sz w:val="20"/>
+                <w:szCs w:val="20"/>
+              </w:rPr>
+            </w:pPr>
+            <w:r>
+              <w:rPr>
+                <w:rFonts w:ascii="Calibri" w:hAnsi="Calibri" w:cs="Calibri"/>
+                <w:color w:val="000000"/>
+              </w:rPr>
+              <w:t> </w:t>
+            </w:r>
+          </w:p>
+        </w:tc>
+        <w:tc>
+          <w:tcPr>
+            <w:tcW w:w="0" w:type="auto"/>
+          </w:tcPr>
+          <w:p>
+            <w:pPr>
+              <w:rPr>
+                <w:rFonts w:ascii="Times New Roman" w:eastAsia="Times New Roman" w:hAnsi="Times New Roman" w:cs="Times New Roman"/>
+                <w:sz w:val="20"/>
+                <w:szCs w:val="20"/>
+              </w:rPr>
+            </w:pPr>
+            <w:r>
+              <w:rPr>
+                <w:rFonts w:ascii="Calibri" w:hAnsi="Calibri" w:cs="Calibri"/>
+                <w:color w:val="000000"/>
+              </w:rPr>
+              <w:t> </w:t>
+            </w:r>
+          </w:p>
+        </w:tc>
+        <w:tc>
+          <w:tcPr>
+            <w:tcW w:w="0" w:type="auto"/>
+          </w:tcPr>
+          <w:p>
+            <w:pPr>
+              <w:rPr>
+                <w:rFonts w:ascii="Times New Roman" w:eastAsia="Times New Roman" w:hAnsi="Times New Roman" w:cs="Times New Roman"/>
+                <w:sz w:val="20"/>
+                <w:szCs w:val="20"/>
+              </w:rPr>
+            </w:pPr>
+            <w:r>
+              <w:rPr>
+                <w:rFonts w:ascii="Calibri" w:hAnsi="Calibri" w:cs="Calibri"/>
+                <w:color w:val="000000"/>
+              </w:rPr>
+              <w:t> </w:t>
+            </w:r>
+          </w:p>
+        </w:tc>
+      </w:tr>
+      <w:tr>
+        <w:trPr>
+          <w:trHeight w:val="302"/>
+        </w:trPr>
+        <w:tc>
+          <w:tcPr>
+            <w:tcW w:w="945" w:type="dxa"/>
+            <w:vMerge/>
+            <w:noWrap/>
+            <w:hideMark/>
+          </w:tcPr>
+          <w:p>
+            <w:pPr>
+              <w:rPr>
+                <w:rFonts w:ascii="Calibri" w:eastAsia="Times New Roman" w:hAnsi="Calibri" w:cs="Calibri"/>
+                <w:color w:val="000000"/>
+              </w:rPr>
+            </w:pPr>
+          </w:p>
+        </w:tc>
+        <w:tc>
+          <w:tcPr>
+            <w:tcW w:w="945" w:type="dxa"/>
+            <w:noWrap/>
+            <w:hideMark/>
+          </w:tcPr>
+          <w:p>
+            <w:pPr>
+              <w:jc w:val="right"/>
+              <w:rPr>
+                <w:rFonts w:ascii="Calibri" w:eastAsia="Times New Roman" w:hAnsi="Calibri" w:cs="Calibri"/>
+                <w:color w:val="000000"/>
+              </w:rPr>
+            </w:pPr>
+            <w:r>
+              <w:rPr>
+                <w:rFonts w:ascii="Calibri" w:eastAsia="Times New Roman" w:hAnsi="Calibri" w:cs="Calibri"/>
+                <w:color w:val="000000"/>
+              </w:rPr>
+              <w:t>1.4</w:t>
+            </w:r>
+          </w:p>
+        </w:tc>
+        <w:tc>
+          <w:tcPr>
+            <w:tcW w:w="945" w:type="dxa"/>
+            <w:noWrap/>
+            <w:hideMark/>
+          </w:tcPr>
+          <w:p>
+            <w:pPr>
+              <w:rPr>
+                <w:rFonts w:ascii="Calibri" w:eastAsia="Times New Roman" w:hAnsi="Calibri" w:cs="Calibri"/>
+                <w:color w:val="000000"/>
+              </w:rPr>
+            </w:pPr>
+            <w:r>
+              <w:rPr>
+                <w:rFonts w:ascii="Calibri" w:eastAsia="Times New Roman" w:hAnsi="Calibri" w:cs="Calibri"/>
+                <w:color w:val="000000"/>
+              </w:rPr>
+              <w:t> </w:t>
+            </w:r>
+          </w:p>
+        </w:tc>
+        <w:tc>
+          <w:tcPr>
+            <w:tcW w:w="945" w:type="dxa"/>
+            <w:noWrap/>
+            <w:hideMark/>
+          </w:tcPr>
+          <w:p>
+            <w:pPr>
+              <w:rPr>
+                <w:rFonts w:ascii="Calibri" w:eastAsia="Times New Roman" w:hAnsi="Calibri" w:cs="Calibri"/>
+                <w:color w:val="000000"/>
+              </w:rPr>
+            </w:pPr>
+            <w:r>
+              <w:rPr>
+                <w:rFonts w:ascii="Calibri" w:eastAsia="Times New Roman" w:hAnsi="Calibri" w:cs="Calibri"/>
+                <w:color w:val="000000"/>
+              </w:rPr>
+              <w:t> </w:t>
+            </w:r>
+          </w:p>
+        </w:tc>
+        <w:tc>
+          <w:tcPr>
+            <w:tcW w:w="945" w:type="dxa"/>
+            <w:tcBorders>
+              <w:right w:val="single" w:sz="48" w:space="0" w:color="auto"/>
+            </w:tcBorders>
+            <w:noWrap/>
+            <w:hideMark/>
+          </w:tcPr>
+          <w:p>
+            <w:pPr>
+              <w:rPr>
+                <w:rFonts w:ascii="Calibri" w:eastAsia="Times New Roman" w:hAnsi="Calibri" w:cs="Calibri"/>
+                <w:color w:val="000000"/>
+              </w:rPr>
+            </w:pPr>
+            <w:r>
+              <w:rPr>
+                <w:rFonts w:ascii="Calibri" w:eastAsia="Times New Roman" w:hAnsi="Calibri" w:cs="Calibri"/>
+                <w:color w:val="000000"/>
+              </w:rPr>
+              <w:t> </w:t>
+            </w:r>
+          </w:p>
+        </w:tc>
+        <w:tc>
+          <w:tcPr>
+            <w:tcW w:w="0" w:type="auto"/>
+            <w:vMerge/>
+            <w:tcBorders>
+              <w:left w:val="single" w:sz="48" w:space="0" w:color="auto"/>
+            </w:tcBorders>
+          </w:tcPr>
+          <w:p>
+            <w:pPr>
+              <w:rPr>
+                <w:rFonts w:ascii="Times New Roman" w:eastAsia="Times New Roman" w:hAnsi="Times New Roman" w:cs="Times New Roman"/>
+                <w:sz w:val="20"/>
+                <w:szCs w:val="20"/>
+              </w:rPr>
+            </w:pPr>
+          </w:p>
+        </w:tc>
+        <w:tc>
+          <w:tcPr>
+            <w:tcW w:w="0" w:type="auto"/>
+          </w:tcPr>
+          <w:p>
+            <w:pPr>
+              <w:rPr>
+                <w:rFonts w:ascii="Times New Roman" w:eastAsia="Times New Roman" w:hAnsi="Times New Roman" w:cs="Times New Roman"/>
+                <w:sz w:val="20"/>
+                <w:szCs w:val="20"/>
+              </w:rPr>
+            </w:pPr>
+            <w:r>
+              <w:rPr>
+                <w:rFonts w:ascii="Calibri" w:hAnsi="Calibri" w:cs="Calibri"/>
+                <w:color w:val="000000"/>
+              </w:rPr>
+              <w:t>1.4</w:t>
+            </w:r>
+          </w:p>
+        </w:tc>
+        <w:tc>
+          <w:tcPr>
+            <w:tcW w:w="0" w:type="auto"/>
+          </w:tcPr>
+          <w:p>
+            <w:pPr>
+              <w:rPr>
+                <w:rFonts w:ascii="Times New Roman" w:eastAsia="Times New Roman" w:hAnsi="Times New Roman" w:cs="Times New Roman"/>
+                <w:sz w:val="20"/>
+                <w:szCs w:val="20"/>
+              </w:rPr>
+            </w:pPr>
+            <w:r>
+              <w:rPr>
+                <w:rFonts w:ascii="Calibri" w:hAnsi="Calibri" w:cs="Calibri"/>
+                <w:color w:val="000000"/>
+              </w:rPr>
+              <w:t> </w:t>
+            </w:r>
+          </w:p>
+        </w:tc>
+        <w:tc>
+          <w:tcPr>
+            <w:tcW w:w="0" w:type="auto"/>
+          </w:tcPr>
+          <w:p>
+            <w:pPr>
+              <w:rPr>
+                <w:rFonts w:ascii="Times New Roman" w:eastAsia="Times New Roman" w:hAnsi="Times New Roman" w:cs="Times New Roman"/>
+                <w:sz w:val="20"/>
+                <w:szCs w:val="20"/>
+              </w:rPr>
+            </w:pPr>
+            <w:r>
+              <w:rPr>
+                <w:rFonts w:ascii="Calibri" w:hAnsi="Calibri" w:cs="Calibri"/>
+                <w:color w:val="000000"/>
+              </w:rPr>
+              <w:t> </w:t>
+            </w:r>
+          </w:p>
+        </w:tc>
+        <w:tc>
+          <w:tcPr>
+            <w:tcW w:w="0" w:type="auto"/>
+          </w:tcPr>
+          <w:p>
+            <w:pPr>
+              <w:rPr>
+                <w:rFonts w:ascii="Times New Roman" w:eastAsia="Times New Roman" w:hAnsi="Times New Roman" w:cs="Times New Roman"/>
+                <w:sz w:val="20"/>
+                <w:szCs w:val="20"/>
+              </w:rPr>
+            </w:pPr>
+            <w:r>
+              <w:rPr>
+                <w:rFonts w:ascii="Calibri" w:hAnsi="Calibri" w:cs="Calibri"/>
+                <w:color w:val="000000"/>
+              </w:rPr>
+              <w:t> </w:t>
+            </w:r>
+          </w:p>
+        </w:tc>
+      </w:tr>
+      <w:tr>
+        <w:trPr>
+          <w:trHeight w:val="302"/>
+        </w:trPr>
+        <w:tc>
+          <w:tcPr>
+            <w:tcW w:w="945" w:type="dxa"/>
+            <w:vMerge/>
+            <w:noWrap/>
+            <w:hideMark/>
+          </w:tcPr>
+          <w:p>
+            <w:pPr>
+              <w:rPr>
+                <w:rFonts w:ascii="Calibri" w:eastAsia="Times New Roman" w:hAnsi="Calibri" w:cs="Calibri"/>
+                <w:color w:val="000000"/>
+              </w:rPr>
+            </w:pPr>
+          </w:p>
+        </w:tc>
+        <w:tc>
+          <w:tcPr>
+            <w:tcW w:w="945" w:type="dxa"/>
+            <w:noWrap/>
+            <w:hideMark/>
+          </w:tcPr>
+          <w:p>
+            <w:pPr>
+              <w:jc w:val="right"/>
+              <w:rPr>
+                <w:rFonts w:ascii="Calibri" w:eastAsia="Times New Roman" w:hAnsi="Calibri" w:cs="Calibri"/>
+                <w:color w:val="000000"/>
+              </w:rPr>
+            </w:pPr>
+            <w:r>
+              <w:rPr>
+                <w:rFonts w:ascii="Calibri" w:eastAsia="Times New Roman" w:hAnsi="Calibri" w:cs="Calibri"/>
+                <w:color w:val="000000"/>
+              </w:rPr>
+              <w:t>1.8</w:t>
+            </w:r>
+          </w:p>
+        </w:tc>
+        <w:tc>
+          <w:tcPr>
+            <w:tcW w:w="945" w:type="dxa"/>
+            <w:noWrap/>
+            <w:hideMark/>
+          </w:tcPr>
+          <w:p>
+            <w:pPr>
+              <w:rPr>
+                <w:rFonts w:ascii="Calibri" w:eastAsia="Times New Roman" w:hAnsi="Calibri" w:cs="Calibri"/>
+                <w:color w:val="000000"/>
+              </w:rPr>
+            </w:pPr>
+            <w:r>
+              <w:rPr>
+                <w:rFonts w:ascii="Calibri" w:eastAsia="Times New Roman" w:hAnsi="Calibri" w:cs="Calibri"/>
+                <w:color w:val="000000"/>
+              </w:rPr>
+              <w:t> </w:t>
+            </w:r>
+          </w:p>
+        </w:tc>
+        <w:tc>
+          <w:tcPr>
+            <w:tcW w:w="945" w:type="dxa"/>
+            <w:noWrap/>
+            <w:hideMark/>
+          </w:tcPr>
+          <w:p>
+            <w:pPr>
+              <w:rPr>
+                <w:rFonts w:ascii="Calibri" w:eastAsia="Times New Roman" w:hAnsi="Calibri" w:cs="Calibri"/>
+                <w:color w:val="000000"/>
+              </w:rPr>
+            </w:pPr>
+            <w:r>
+              <w:rPr>
+                <w:rFonts w:ascii="Calibri" w:eastAsia="Times New Roman" w:hAnsi="Calibri" w:cs="Calibri"/>
+                <w:color w:val="000000"/>
+              </w:rPr>
+              <w:t> </w:t>
+            </w:r>
+          </w:p>
+        </w:tc>
+        <w:tc>
+          <w:tcPr>
+            <w:tcW w:w="945" w:type="dxa"/>
+            <w:tcBorders>
+              <w:right w:val="single" w:sz="48" w:space="0" w:color="auto"/>
+            </w:tcBorders>
+            <w:noWrap/>
+            <w:hideMark/>
+          </w:tcPr>
+          <w:p>
+            <w:pPr>
+              <w:rPr>
+                <w:rFonts w:ascii="Calibri" w:eastAsia="Times New Roman" w:hAnsi="Calibri" w:cs="Calibri"/>
+                <w:color w:val="000000"/>
+              </w:rPr>
+            </w:pPr>
+            <w:r>
+              <w:rPr>
+                <w:rFonts w:ascii="Calibri" w:eastAsia="Times New Roman" w:hAnsi="Calibri" w:cs="Calibri"/>
+                <w:color w:val="000000"/>
+              </w:rPr>
+              <w:t> </w:t>
+            </w:r>
+          </w:p>
+        </w:tc>
+        <w:tc>
+          <w:tcPr>
+            <w:tcW w:w="0" w:type="auto"/>
+            <w:vMerge/>
+            <w:tcBorders>
+              <w:left w:val="single" w:sz="48" w:space="0" w:color="auto"/>
+            </w:tcBorders>
+          </w:tcPr>
+          <w:p>
+            <w:pPr>
+              <w:rPr>
+                <w:rFonts w:ascii="Times New Roman" w:eastAsia="Times New Roman" w:hAnsi="Times New Roman" w:cs="Times New Roman"/>
+                <w:sz w:val="20"/>
+                <w:szCs w:val="20"/>
+              </w:rPr>
+            </w:pPr>
+          </w:p>
+        </w:tc>
+        <w:tc>
+          <w:tcPr>
+            <w:tcW w:w="0" w:type="auto"/>
+          </w:tcPr>
+          <w:p>
+            <w:pPr>
+              <w:rPr>
+                <w:rFonts w:ascii="Times New Roman" w:eastAsia="Times New Roman" w:hAnsi="Times New Roman" w:cs="Times New Roman"/>
+                <w:sz w:val="20"/>
+                <w:szCs w:val="20"/>
+              </w:rPr>
+            </w:pPr>
+            <w:r>
+              <w:rPr>
+                <w:rFonts w:ascii="Calibri" w:hAnsi="Calibri" w:cs="Calibri"/>
+                <w:color w:val="000000"/>
+              </w:rPr>
+              <w:t>1.8</w:t>
+            </w:r>
+          </w:p>
+        </w:tc>
+        <w:tc>
+          <w:tcPr>
+            <w:tcW w:w="0" w:type="auto"/>
+          </w:tcPr>
+          <w:p>
+            <w:pPr>
+              <w:rPr>
+                <w:rFonts w:ascii="Times New Roman" w:eastAsia="Times New Roman" w:hAnsi="Times New Roman" w:cs="Times New Roman"/>
+                <w:sz w:val="20"/>
+                <w:szCs w:val="20"/>
+              </w:rPr>
+            </w:pPr>
+            <w:r>
+              <w:rPr>
+                <w:rFonts w:ascii="Calibri" w:hAnsi="Calibri" w:cs="Calibri"/>
+                <w:color w:val="000000"/>
+              </w:rPr>
+              <w:t> </w:t>
+            </w:r>
+          </w:p>
+        </w:tc>
+        <w:tc>
+          <w:tcPr>
+            <w:tcW w:w="0" w:type="auto"/>
+          </w:tcPr>
+          <w:p>
+            <w:pPr>
+              <w:rPr>
+                <w:rFonts w:ascii="Times New Roman" w:eastAsia="Times New Roman" w:hAnsi="Times New Roman" w:cs="Times New Roman"/>
+                <w:sz w:val="20"/>
+                <w:szCs w:val="20"/>
+              </w:rPr>
+            </w:pPr>
+            <w:r>
+              <w:rPr>
+                <w:rFonts w:ascii="Calibri" w:hAnsi="Calibri" w:cs="Calibri"/>
+                <w:color w:val="000000"/>
+              </w:rPr>
+              <w:t> </w:t>
+            </w:r>
+          </w:p>
+        </w:tc>
+        <w:tc>
+          <w:tcPr>
+            <w:tcW w:w="0" w:type="auto"/>
+          </w:tcPr>
+          <w:p>
+            <w:pPr>
+              <w:rPr>
+                <w:rFonts w:ascii="Times New Roman" w:eastAsia="Times New Roman" w:hAnsi="Times New Roman" w:cs="Times New Roman"/>
+                <w:sz w:val="20"/>
+                <w:szCs w:val="20"/>
+              </w:rPr>
+            </w:pPr>
+            <w:r>
+              <w:rPr>
+                <w:rFonts w:ascii="Calibri" w:hAnsi="Calibri" w:cs="Calibri"/>
+                <w:color w:val="000000"/>
+              </w:rPr>
+              <w:t> </w:t>
+            </w:r>
+          </w:p>
+        </w:tc>
+      </w:tr>
+    </w:tbl>
+    <w:p/>
+    <w:p>
+      <w:bookmarkStart w:id="1" w:name="_GoBack"/>
+      <w:bookmarkEnd w:id="1"/>
     </w:p>
     <w:sectPr>
       <w:pgSz w:w="12240" w:h="15840"/>
@@ -9051,6 +12138,7 @@
   <w:style w:type="paragraph" w:default="1" w:styleId="Normal">
     <w:name w:val="Normal"/>
     <w:qFormat/>
+    <w:rsid w:val="00FD3DFB"/>
   </w:style>
   <w:style w:type="character" w:default="1" w:styleId="DefaultParagraphFont">
     <w:name w:val="Default Paragraph Font"/>

</xml_diff>